<commit_message>
Final version, Include All Pages and Files
</commit_message>
<xml_diff>
--- a/SupportDoc/Readme.docx
+++ b/SupportDoc/Readme.docx
@@ -11,11 +11,6 @@
           <w:sz w:val="52"/>
         </w:rPr>
       </w:pPr>
-    </w:p>
-    <w:p/>
-    <w:p/>
-    <w:p/>
-    <w:p>
       <w:r>
         <w:rPr>
           <w:noProof/>
@@ -24,16 +19,16 @@
         <mc:AlternateContent>
           <mc:Choice Requires="wps">
             <w:drawing>
-              <wp:anchor distT="0" distB="0" distL="114300" distR="114300" simplePos="0" relativeHeight="251738112" behindDoc="0" locked="0" layoutInCell="1" allowOverlap="1" wp14:anchorId="00D9EE48" wp14:editId="4396EF36">
+              <wp:anchor distT="0" distB="0" distL="114300" distR="114300" simplePos="0" relativeHeight="251738112" behindDoc="0" locked="0" layoutInCell="1" allowOverlap="1" wp14:anchorId="6F21F66E" wp14:editId="04F7C4AA">
                 <wp:simplePos x="0" y="0"/>
                 <wp:positionH relativeFrom="column">
-                  <wp:posOffset>-191387</wp:posOffset>
+                  <wp:posOffset>-191386</wp:posOffset>
                 </wp:positionH>
                 <wp:positionV relativeFrom="paragraph">
-                  <wp:posOffset>297269</wp:posOffset>
+                  <wp:posOffset>564856</wp:posOffset>
                 </wp:positionV>
-                <wp:extent cx="5858539" cy="5422604"/>
-                <wp:effectExtent l="0" t="0" r="27940" b="26035"/>
+                <wp:extent cx="5986130" cy="6549316"/>
+                <wp:effectExtent l="0" t="0" r="15240" b="23495"/>
                 <wp:wrapNone/>
                 <wp:docPr id="32" name="Rectangle 32"/>
                 <wp:cNvGraphicFramePr/>
@@ -44,7 +39,7 @@
                       <wps:spPr>
                         <a:xfrm>
                           <a:off x="0" y="0"/>
-                          <a:ext cx="5858539" cy="5422604"/>
+                          <a:ext cx="5986130" cy="6549316"/>
                         </a:xfrm>
                         <a:prstGeom prst="rect">
                           <a:avLst/>
@@ -68,6 +63,7 @@
                         <w:txbxContent>
                           <w:p>
                             <w:pPr>
+                              <w:jc w:val="center"/>
                               <w:rPr>
                                 <w:rFonts w:ascii="Verdana" w:hAnsi="Verdana"/>
                                 <w:b/>
@@ -87,11 +83,12 @@
                                 <w:b/>
                                 <w:sz w:val="52"/>
                               </w:rPr>
-                              <w:t xml:space="preserve"> Daniel Tesfaye </w:t>
+                              <w:t xml:space="preserve"> Daniel Tesfaye</w:t>
                             </w:r>
                           </w:p>
                           <w:p>
                             <w:pPr>
+                              <w:jc w:val="center"/>
                               <w:rPr>
                                 <w:rFonts w:ascii="Verdana" w:hAnsi="Verdana"/>
                                 <w:b/>
@@ -116,6 +113,7 @@
                           </w:p>
                           <w:p>
                             <w:pPr>
+                              <w:jc w:val="center"/>
                               <w:rPr>
                                 <w:rFonts w:ascii="Verdana" w:hAnsi="Verdana"/>
                                 <w:b/>
@@ -147,6 +145,7 @@
                           </w:p>
                           <w:p>
                             <w:pPr>
+                              <w:jc w:val="center"/>
                               <w:rPr>
                                 <w:rFonts w:ascii="Verdana" w:hAnsi="Verdana"/>
                                 <w:b/>
@@ -179,14 +178,6 @@
                                 <w:t>https://daniel-tesfaye.github.io/csy1018-assign1/index.html</w:t>
                               </w:r>
                             </w:hyperlink>
-                            <w:r>
-                              <w:rPr>
-                                <w:rFonts w:ascii="Verdana" w:hAnsi="Verdana"/>
-                                <w:b/>
-                                <w:sz w:val="28"/>
-                              </w:rPr>
-                              <w:t xml:space="preserve"> </w:t>
-                            </w:r>
                           </w:p>
                           <w:p>
                             <w:pPr>
@@ -215,11 +206,12 @@
           </mc:Choice>
           <mc:Fallback>
             <w:pict>
-              <v:rect w14:anchorId="00D9EE48" id="Rectangle 32" o:spid="_x0000_s1026" style="position:absolute;margin-left:-15.05pt;margin-top:23.4pt;width:461.3pt;height:427pt;z-index:251738112;visibility:visible;mso-wrap-style:square;mso-width-percent:0;mso-height-percent:0;mso-wrap-distance-left:9pt;mso-wrap-distance-top:0;mso-wrap-distance-right:9pt;mso-wrap-distance-bottom:0;mso-position-horizontal:absolute;mso-position-horizontal-relative:text;mso-position-vertical:absolute;mso-position-vertical-relative:text;mso-width-percent:0;mso-height-percent:0;mso-width-relative:margin;mso-height-relative:margin;v-text-anchor:middle" o:gfxdata="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" fillcolor="white [3201]" strokecolor="#ffc000 [3207]" strokeweight="1pt">
+              <v:rect w14:anchorId="6F21F66E" id="Rectangle 32" o:spid="_x0000_s1026" style="position:absolute;margin-left:-15.05pt;margin-top:44.5pt;width:471.35pt;height:515.7pt;z-index:251738112;visibility:visible;mso-wrap-style:square;mso-width-percent:0;mso-height-percent:0;mso-wrap-distance-left:9pt;mso-wrap-distance-top:0;mso-wrap-distance-right:9pt;mso-wrap-distance-bottom:0;mso-position-horizontal:absolute;mso-position-horizontal-relative:text;mso-position-vertical:absolute;mso-position-vertical-relative:text;mso-width-percent:0;mso-height-percent:0;mso-width-relative:margin;mso-height-relative:margin;v-text-anchor:middle" o:gfxdata="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" fillcolor="white [3201]" strokecolor="#ffc000 [3207]" strokeweight="1pt">
                 <v:textbox>
                   <w:txbxContent>
                     <w:p>
                       <w:pPr>
+                        <w:jc w:val="center"/>
                         <w:rPr>
                           <w:rFonts w:ascii="Verdana" w:hAnsi="Verdana"/>
                           <w:b/>
@@ -239,11 +231,12 @@
                           <w:b/>
                           <w:sz w:val="52"/>
                         </w:rPr>
-                        <w:t xml:space="preserve"> Daniel Tesfaye </w:t>
+                        <w:t xml:space="preserve"> Daniel Tesfaye</w:t>
                       </w:r>
                     </w:p>
                     <w:p>
                       <w:pPr>
+                        <w:jc w:val="center"/>
                         <w:rPr>
                           <w:rFonts w:ascii="Verdana" w:hAnsi="Verdana"/>
                           <w:b/>
@@ -268,6 +261,7 @@
                     </w:p>
                     <w:p>
                       <w:pPr>
+                        <w:jc w:val="center"/>
                         <w:rPr>
                           <w:rFonts w:ascii="Verdana" w:hAnsi="Verdana"/>
                           <w:b/>
@@ -299,6 +293,7 @@
                     </w:p>
                     <w:p>
                       <w:pPr>
+                        <w:jc w:val="center"/>
                         <w:rPr>
                           <w:rFonts w:ascii="Verdana" w:hAnsi="Verdana"/>
                           <w:b/>
@@ -331,14 +326,6 @@
                           <w:t>https://daniel-tesfaye.github.io/csy1018-assign1/index.html</w:t>
                         </w:r>
                       </w:hyperlink>
-                      <w:r>
-                        <w:rPr>
-                          <w:rFonts w:ascii="Verdana" w:hAnsi="Verdana"/>
-                          <w:b/>
-                          <w:sz w:val="28"/>
-                        </w:rPr>
-                        <w:t xml:space="preserve"> </w:t>
-                      </w:r>
                     </w:p>
                     <w:p>
                       <w:pPr>
@@ -353,6 +340,10 @@
         </mc:AlternateContent>
       </w:r>
     </w:p>
+    <w:p/>
+    <w:p/>
+    <w:p/>
+    <w:p/>
     <w:p/>
     <w:p/>
     <w:p/>
@@ -584,7 +575,7 @@
           </mc:Choice>
           <mc:Fallback>
             <w:pict>
-              <v:line w14:anchorId="176768D1" id="Straight Connector 29" o:spid="_x0000_s1026" style="position:absolute;z-index:251684864;visibility:visible;mso-wrap-style:square;mso-wrap-distance-left:9pt;mso-wrap-distance-top:0;mso-wrap-distance-right:9pt;mso-wrap-distance-bottom:0;mso-position-horizontal:absolute;mso-position-horizontal-relative:text;mso-position-vertical:absolute;mso-position-vertical-relative:text" from="19.5pt,293.2pt" to="139.5pt,392.95pt" o:gfxdata="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" strokecolor="black [3200]" strokeweight=".5pt">
+              <v:line w14:anchorId="224F59A2" id="Straight Connector 29" o:spid="_x0000_s1026" style="position:absolute;z-index:251684864;visibility:visible;mso-wrap-style:square;mso-wrap-distance-left:9pt;mso-wrap-distance-top:0;mso-wrap-distance-right:9pt;mso-wrap-distance-bottom:0;mso-position-horizontal:absolute;mso-position-horizontal-relative:text;mso-position-vertical:absolute;mso-position-vertical-relative:text" from="19.5pt,293.2pt" to="139.5pt,392.95pt" o:gfxdata="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" strokecolor="black [3200]" strokeweight=".5pt">
                 <v:stroke joinstyle="miter"/>
               </v:line>
             </w:pict>
@@ -648,7 +639,7 @@
           </mc:Choice>
           <mc:Fallback>
             <w:pict>
-              <v:line w14:anchorId="605F2359" id="Straight Connector 28" o:spid="_x0000_s1026" style="position:absolute;flip:x;z-index:251683840;visibility:visible;mso-wrap-style:square;mso-wrap-distance-left:9pt;mso-wrap-distance-top:0;mso-wrap-distance-right:9pt;mso-wrap-distance-bottom:0;mso-position-horizontal:absolute;mso-position-horizontal-relative:text;mso-position-vertical:absolute;mso-position-vertical-relative:text" from="17.25pt,293.25pt" to="140.25pt,395.25pt" o:gfxdata="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" strokecolor="black [3200]" strokeweight=".5pt">
+              <v:line w14:anchorId="7730450A" id="Straight Connector 28" o:spid="_x0000_s1026" style="position:absolute;flip:x;z-index:251683840;visibility:visible;mso-wrap-style:square;mso-wrap-distance-left:9pt;mso-wrap-distance-top:0;mso-wrap-distance-right:9pt;mso-wrap-distance-bottom:0;mso-position-horizontal:absolute;mso-position-horizontal-relative:text;mso-position-vertical:absolute;mso-position-vertical-relative:text" from="17.25pt,293.25pt" to="140.25pt,395.25pt" o:gfxdata="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" strokecolor="black [3200]" strokeweight=".5pt">
                 <v:stroke joinstyle="miter"/>
               </v:line>
             </w:pict>
@@ -712,7 +703,7 @@
           </mc:Choice>
           <mc:Fallback>
             <w:pict>
-              <v:line w14:anchorId="6A57BE53" id="Straight Connector 26" o:spid="_x0000_s1026" style="position:absolute;flip:x;z-index:251681792;visibility:visible;mso-wrap-style:square;mso-wrap-distance-left:9pt;mso-wrap-distance-top:0;mso-wrap-distance-right:9pt;mso-wrap-distance-bottom:0;mso-position-horizontal:absolute;mso-position-horizontal-relative:text;mso-position-vertical:absolute;mso-position-vertical-relative:text" from="279.75pt,288.75pt" to="402.75pt,390.75pt" o:gfxdata="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" strokecolor="black [3200]" strokeweight=".5pt">
+              <v:line w14:anchorId="757FF0C2" id="Straight Connector 26" o:spid="_x0000_s1026" style="position:absolute;flip:x;z-index:251681792;visibility:visible;mso-wrap-style:square;mso-wrap-distance-left:9pt;mso-wrap-distance-top:0;mso-wrap-distance-right:9pt;mso-wrap-distance-bottom:0;mso-position-horizontal:absolute;mso-position-horizontal-relative:text;mso-position-vertical:absolute;mso-position-vertical-relative:text" from="279.75pt,288.75pt" to="402.75pt,390.75pt" o:gfxdata="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" strokecolor="black [3200]" strokeweight=".5pt">
                 <v:stroke joinstyle="miter"/>
               </v:line>
             </w:pict>
@@ -776,7 +767,7 @@
           </mc:Choice>
           <mc:Fallback>
             <w:pict>
-              <v:line w14:anchorId="4083041A" id="Straight Connector 27" o:spid="_x0000_s1026" style="position:absolute;z-index:251682816;visibility:visible;mso-wrap-style:square;mso-wrap-distance-left:9pt;mso-wrap-distance-top:0;mso-wrap-distance-right:9pt;mso-wrap-distance-bottom:0;mso-position-horizontal:absolute;mso-position-horizontal-relative:text;mso-position-vertical:absolute;mso-position-vertical-relative:text" from="282pt,288.7pt" to="402pt,388.45pt" o:gfxdata="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" strokecolor="black [3200]" strokeweight=".5pt">
+              <v:line w14:anchorId="6E2497E9" id="Straight Connector 27" o:spid="_x0000_s1026" style="position:absolute;z-index:251682816;visibility:visible;mso-wrap-style:square;mso-wrap-distance-left:9pt;mso-wrap-distance-top:0;mso-wrap-distance-right:9pt;mso-wrap-distance-bottom:0;mso-position-horizontal:absolute;mso-position-horizontal-relative:text;mso-position-vertical:absolute;mso-position-vertical-relative:text" from="282pt,288.7pt" to="402pt,388.45pt" o:gfxdata="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" strokecolor="black [3200]" strokeweight=".5pt">
                 <v:stroke joinstyle="miter"/>
               </v:line>
             </w:pict>
@@ -840,7 +831,7 @@
           </mc:Choice>
           <mc:Fallback>
             <w:pict>
-              <v:line w14:anchorId="7E2B0216" id="Straight Connector 23" o:spid="_x0000_s1026" style="position:absolute;z-index:251680768;visibility:visible;mso-wrap-style:square;mso-wrap-distance-left:9pt;mso-wrap-distance-top:0;mso-wrap-distance-right:9pt;mso-wrap-distance-bottom:0;mso-position-horizontal:absolute;mso-position-horizontal-relative:text;mso-position-vertical:absolute;mso-position-vertical-relative:text" from="282.75pt,152.2pt" to="402.75pt,251.95pt" o:gfxdata="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" strokecolor="black [3200]" strokeweight=".5pt">
+              <v:line w14:anchorId="0FD09ABE" id="Straight Connector 23" o:spid="_x0000_s1026" style="position:absolute;z-index:251680768;visibility:visible;mso-wrap-style:square;mso-wrap-distance-left:9pt;mso-wrap-distance-top:0;mso-wrap-distance-right:9pt;mso-wrap-distance-bottom:0;mso-position-horizontal:absolute;mso-position-horizontal-relative:text;mso-position-vertical:absolute;mso-position-vertical-relative:text" from="282.75pt,152.2pt" to="402.75pt,251.95pt" o:gfxdata="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" strokecolor="black [3200]" strokeweight=".5pt">
                 <v:stroke joinstyle="miter"/>
               </v:line>
             </w:pict>
@@ -904,7 +895,7 @@
           </mc:Choice>
           <mc:Fallback>
             <w:pict>
-              <v:line w14:anchorId="2E18425D" id="Straight Connector 22" o:spid="_x0000_s1026" style="position:absolute;flip:x;z-index:251679744;visibility:visible;mso-wrap-style:square;mso-wrap-distance-left:9pt;mso-wrap-distance-top:0;mso-wrap-distance-right:9pt;mso-wrap-distance-bottom:0;mso-position-horizontal:absolute;mso-position-horizontal-relative:text;mso-position-vertical:absolute;mso-position-vertical-relative:text" from="280.5pt,152.25pt" to="403.5pt,254.25pt" o:gfxdata="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" strokecolor="black [3200]" strokeweight=".5pt">
+              <v:line w14:anchorId="7913B54B" id="Straight Connector 22" o:spid="_x0000_s1026" style="position:absolute;flip:x;z-index:251679744;visibility:visible;mso-wrap-style:square;mso-wrap-distance-left:9pt;mso-wrap-distance-top:0;mso-wrap-distance-right:9pt;mso-wrap-distance-bottom:0;mso-position-horizontal:absolute;mso-position-horizontal-relative:text;mso-position-vertical:absolute;mso-position-vertical-relative:text" from="280.5pt,152.25pt" to="403.5pt,254.25pt" o:gfxdata="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" strokecolor="black [3200]" strokeweight=".5pt">
                 <v:stroke joinstyle="miter"/>
               </v:line>
             </w:pict>
@@ -968,7 +959,7 @@
           </mc:Choice>
           <mc:Fallback>
             <w:pict>
-              <v:line w14:anchorId="1B7D87C2" id="Straight Connector 21" o:spid="_x0000_s1026" style="position:absolute;z-index:251678720;visibility:visible;mso-wrap-style:square;mso-wrap-distance-left:9pt;mso-wrap-distance-top:0;mso-wrap-distance-right:9pt;mso-wrap-distance-bottom:0;mso-position-horizontal:absolute;mso-position-horizontal-relative:text;mso-position-vertical:absolute;mso-position-vertical-relative:text" from="21.75pt,158.25pt" to="141.75pt,258pt" o:gfxdata="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" strokecolor="black [3200]" strokeweight=".5pt">
+              <v:line w14:anchorId="70DD5310" id="Straight Connector 21" o:spid="_x0000_s1026" style="position:absolute;z-index:251678720;visibility:visible;mso-wrap-style:square;mso-wrap-distance-left:9pt;mso-wrap-distance-top:0;mso-wrap-distance-right:9pt;mso-wrap-distance-bottom:0;mso-position-horizontal:absolute;mso-position-horizontal-relative:text;mso-position-vertical:absolute;mso-position-vertical-relative:text" from="21.75pt,158.25pt" to="141.75pt,258pt" o:gfxdata="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" strokecolor="black [3200]" strokeweight=".5pt">
                 <v:stroke joinstyle="miter"/>
               </v:line>
             </w:pict>
@@ -1032,7 +1023,7 @@
           </mc:Choice>
           <mc:Fallback>
             <w:pict>
-              <v:line w14:anchorId="14117EC4" id="Straight Connector 20" o:spid="_x0000_s1026" style="position:absolute;flip:x;z-index:251677696;visibility:visible;mso-wrap-style:square;mso-wrap-distance-left:9pt;mso-wrap-distance-top:0;mso-wrap-distance-right:9pt;mso-wrap-distance-bottom:0;mso-position-horizontal:absolute;mso-position-horizontal-relative:text;mso-position-vertical:absolute;mso-position-vertical-relative:text" from="19.5pt,158.25pt" to="142.5pt,260.25pt" o:gfxdata="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" strokecolor="black [3200]" strokeweight=".5pt">
+              <v:line w14:anchorId="75CC8A58" id="Straight Connector 20" o:spid="_x0000_s1026" style="position:absolute;flip:x;z-index:251677696;visibility:visible;mso-wrap-style:square;mso-wrap-distance-left:9pt;mso-wrap-distance-top:0;mso-wrap-distance-right:9pt;mso-wrap-distance-bottom:0;mso-position-horizontal:absolute;mso-position-horizontal-relative:text;mso-position-vertical:absolute;mso-position-vertical-relative:text" from="19.5pt,158.25pt" to="142.5pt,260.25pt" o:gfxdata="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" strokecolor="black [3200]" strokeweight=".5pt">
                 <v:stroke joinstyle="miter"/>
               </v:line>
             </w:pict>
@@ -1592,7 +1583,7 @@
           </mc:Choice>
           <mc:Fallback>
             <w:pict>
-              <v:rect w14:anchorId="1545FA1B" id="Rectangle 14" o:spid="_x0000_s1026" style="position:absolute;margin-left:18pt;margin-top:292.5pt;width:122.25pt;height:102pt;z-index:251671552;visibility:visible;mso-wrap-style:square;mso-wrap-distance-left:9pt;mso-wrap-distance-top:0;mso-wrap-distance-right:9pt;mso-wrap-distance-bottom:0;mso-position-horizontal:absolute;mso-position-horizontal-relative:margin;mso-position-vertical:absolute;mso-position-vertical-relative:text;v-text-anchor:middle" o:gfxdata="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" fillcolor="white [3201]" strokecolor="black [3200]" strokeweight="1pt">
+              <v:rect w14:anchorId="07F364CB" id="Rectangle 14" o:spid="_x0000_s1026" style="position:absolute;margin-left:18pt;margin-top:292.5pt;width:122.25pt;height:102pt;z-index:251671552;visibility:visible;mso-wrap-style:square;mso-wrap-distance-left:9pt;mso-wrap-distance-top:0;mso-wrap-distance-right:9pt;mso-wrap-distance-bottom:0;mso-position-horizontal:absolute;mso-position-horizontal-relative:margin;mso-position-vertical:absolute;mso-position-vertical-relative:text;v-text-anchor:middle" o:gfxdata="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" fillcolor="white [3201]" strokecolor="black [3200]" strokeweight="1pt">
                 <w10:wrap anchorx="margin"/>
               </v:rect>
             </w:pict>
@@ -1661,7 +1652,7 @@
           </mc:Choice>
           <mc:Fallback>
             <w:pict>
-              <v:rect w14:anchorId="60E746B2" id="Rectangle 12" o:spid="_x0000_s1026" style="position:absolute;margin-left:19.5pt;margin-top:157.5pt;width:122.25pt;height:102pt;z-index:251669504;visibility:visible;mso-wrap-style:square;mso-wrap-distance-left:9pt;mso-wrap-distance-top:0;mso-wrap-distance-right:9pt;mso-wrap-distance-bottom:0;mso-position-horizontal:absolute;mso-position-horizontal-relative:text;mso-position-vertical:absolute;mso-position-vertical-relative:text;v-text-anchor:middle" o:gfxdata="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" fillcolor="white [3201]" strokecolor="black [3200]" strokeweight="1pt"/>
+              <v:rect w14:anchorId="58093477" id="Rectangle 12" o:spid="_x0000_s1026" style="position:absolute;margin-left:19.5pt;margin-top:157.5pt;width:122.25pt;height:102pt;z-index:251669504;visibility:visible;mso-wrap-style:square;mso-wrap-distance-left:9pt;mso-wrap-distance-top:0;mso-wrap-distance-right:9pt;mso-wrap-distance-bottom:0;mso-position-horizontal:absolute;mso-position-horizontal-relative:text;mso-position-vertical:absolute;mso-position-vertical-relative:text;v-text-anchor:middle" o:gfxdata="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" fillcolor="white [3201]" strokecolor="black [3200]" strokeweight="1pt"/>
             </w:pict>
           </mc:Fallback>
         </mc:AlternateContent>
@@ -1728,7 +1719,7 @@
           </mc:Choice>
           <mc:Fallback>
             <w:pict>
-              <v:rect w14:anchorId="44BEF07B" id="Rectangle 15" o:spid="_x0000_s1026" style="position:absolute;margin-left:280.5pt;margin-top:4in;width:122.25pt;height:102pt;z-index:251672576;visibility:visible;mso-wrap-style:square;mso-wrap-distance-left:9pt;mso-wrap-distance-top:0;mso-wrap-distance-right:9pt;mso-wrap-distance-bottom:0;mso-position-horizontal:absolute;mso-position-horizontal-relative:margin;mso-position-vertical:absolute;mso-position-vertical-relative:text;v-text-anchor:middle" o:gfxdata="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" fillcolor="white [3201]" strokecolor="black [3200]" strokeweight="1pt">
+              <v:rect w14:anchorId="1A5AC827" id="Rectangle 15" o:spid="_x0000_s1026" style="position:absolute;margin-left:280.5pt;margin-top:4in;width:122.25pt;height:102pt;z-index:251672576;visibility:visible;mso-wrap-style:square;mso-wrap-distance-left:9pt;mso-wrap-distance-top:0;mso-wrap-distance-right:9pt;mso-wrap-distance-bottom:0;mso-position-horizontal:absolute;mso-position-horizontal-relative:margin;mso-position-vertical:absolute;mso-position-vertical-relative:text;v-text-anchor:middle" o:gfxdata="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" fillcolor="white [3201]" strokecolor="black [3200]" strokeweight="1pt">
                 <w10:wrap anchorx="margin"/>
               </v:rect>
             </w:pict>
@@ -1797,7 +1788,7 @@
           </mc:Choice>
           <mc:Fallback>
             <w:pict>
-              <v:rect w14:anchorId="7257D358" id="Rectangle 13" o:spid="_x0000_s1026" style="position:absolute;margin-left:281.25pt;margin-top:151.5pt;width:122.25pt;height:102pt;z-index:251670528;visibility:visible;mso-wrap-style:square;mso-wrap-distance-left:9pt;mso-wrap-distance-top:0;mso-wrap-distance-right:9pt;mso-wrap-distance-bottom:0;mso-position-horizontal:absolute;mso-position-horizontal-relative:text;mso-position-vertical:absolute;mso-position-vertical-relative:text;v-text-anchor:middle" o:gfxdata="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" fillcolor="white [3201]" strokecolor="black [3200]" strokeweight="1pt"/>
+              <v:rect w14:anchorId="1002E765" id="Rectangle 13" o:spid="_x0000_s1026" style="position:absolute;margin-left:281.25pt;margin-top:151.5pt;width:122.25pt;height:102pt;z-index:251670528;visibility:visible;mso-wrap-style:square;mso-wrap-distance-left:9pt;mso-wrap-distance-top:0;mso-wrap-distance-right:9pt;mso-wrap-distance-bottom:0;mso-position-horizontal:absolute;mso-position-horizontal-relative:text;mso-position-vertical:absolute;mso-position-vertical-relative:text;v-text-anchor:middle" o:gfxdata="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" fillcolor="white [3201]" strokecolor="black [3200]" strokeweight="1pt"/>
             </w:pict>
           </mc:Fallback>
         </mc:AlternateContent>
@@ -2068,7 +2059,7 @@
           </mc:Choice>
           <mc:Fallback>
             <w:pict>
-              <v:rect w14:anchorId="6FAD0D6E" id="Rectangle 8" o:spid="_x0000_s1026" style="position:absolute;margin-left:-16.5pt;margin-top:438.75pt;width:495.75pt;height:105.75pt;z-index:251665408;visibility:visible;mso-wrap-style:square;mso-wrap-distance-left:9pt;mso-wrap-distance-top:0;mso-wrap-distance-right:9pt;mso-wrap-distance-bottom:0;mso-position-horizontal:absolute;mso-position-horizontal-relative:text;mso-position-vertical:absolute;mso-position-vertical-relative:text;v-text-anchor:middle" o:gfxdata="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" fillcolor="white [3201]" strokecolor="black [3200]" strokeweight="1pt"/>
+              <v:rect w14:anchorId="4A2D3E81" id="Rectangle 8" o:spid="_x0000_s1026" style="position:absolute;margin-left:-16.5pt;margin-top:438.75pt;width:495.75pt;height:105.75pt;z-index:251665408;visibility:visible;mso-wrap-style:square;mso-wrap-distance-left:9pt;mso-wrap-distance-top:0;mso-wrap-distance-right:9pt;mso-wrap-distance-bottom:0;mso-position-horizontal:absolute;mso-position-horizontal-relative:text;mso-position-vertical:absolute;mso-position-vertical-relative:text;v-text-anchor:middle" o:gfxdata="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" fillcolor="white [3201]" strokecolor="black [3200]" strokeweight="1pt"/>
             </w:pict>
           </mc:Fallback>
         </mc:AlternateContent>
@@ -2130,7 +2121,7 @@
           </mc:Choice>
           <mc:Fallback>
             <w:pict>
-              <v:line w14:anchorId="7206E88A" id="Straight Connector 7" o:spid="_x0000_s1026" style="position:absolute;z-index:251664384;visibility:visible;mso-wrap-style:square;mso-wrap-distance-left:9pt;mso-wrap-distance-top:0;mso-wrap-distance-right:9pt;mso-wrap-distance-bottom:0;mso-position-horizontal:absolute;mso-position-horizontal-relative:text;mso-position-vertical:absolute;mso-position-vertical-relative:text" from="-6.75pt,22.5pt" to="117.75pt,96.75pt" o:gfxdata="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" strokecolor="black [3200]" strokeweight=".5pt">
+              <v:line w14:anchorId="2EFD2E2C" id="Straight Connector 7" o:spid="_x0000_s1026" style="position:absolute;z-index:251664384;visibility:visible;mso-wrap-style:square;mso-wrap-distance-left:9pt;mso-wrap-distance-top:0;mso-wrap-distance-right:9pt;mso-wrap-distance-bottom:0;mso-position-horizontal:absolute;mso-position-horizontal-relative:text;mso-position-vertical:absolute;mso-position-vertical-relative:text" from="-6.75pt,22.5pt" to="117.75pt,96.75pt" o:gfxdata="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" strokecolor="black [3200]" strokeweight=".5pt">
                 <v:stroke joinstyle="miter"/>
               </v:line>
             </w:pict>
@@ -2194,7 +2185,7 @@
           </mc:Choice>
           <mc:Fallback>
             <w:pict>
-              <v:line w14:anchorId="006D6480" id="Straight Connector 6" o:spid="_x0000_s1026" style="position:absolute;flip:x;z-index:251663360;visibility:visible;mso-wrap-style:square;mso-wrap-distance-left:9pt;mso-wrap-distance-top:0;mso-wrap-distance-right:9pt;mso-wrap-distance-bottom:0;mso-position-horizontal:absolute;mso-position-horizontal-relative:text;mso-position-vertical:absolute;mso-position-vertical-relative:text" from="-6.75pt,21.75pt" to="117.75pt,94.5pt" o:gfxdata="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" strokecolor="black [3200]" strokeweight=".5pt">
+              <v:line w14:anchorId="06CD87E5" id="Straight Connector 6" o:spid="_x0000_s1026" style="position:absolute;flip:x;z-index:251663360;visibility:visible;mso-wrap-style:square;mso-wrap-distance-left:9pt;mso-wrap-distance-top:0;mso-wrap-distance-right:9pt;mso-wrap-distance-bottom:0;mso-position-horizontal:absolute;mso-position-horizontal-relative:text;mso-position-vertical:absolute;mso-position-vertical-relative:text" from="-6.75pt,21.75pt" to="117.75pt,94.5pt" o:gfxdata="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" strokecolor="black [3200]" strokeweight=".5pt">
                 <v:stroke joinstyle="miter"/>
               </v:line>
             </w:pict>
@@ -2681,11 +2672,16 @@
           </mc:Fallback>
         </mc:AlternateContent>
       </w:r>
+      <w:proofErr w:type="gramStart"/>
       <w:r>
         <w:t xml:space="preserve">cv  </w:t>
       </w:r>
       <w:r>
-        <w:t xml:space="preserve">page </w:t>
+        <w:t>page</w:t>
+      </w:r>
+      <w:proofErr w:type="gramEnd"/>
+      <w:r>
+        <w:t xml:space="preserve"> </w:t>
       </w:r>
     </w:p>
     <w:p>
@@ -2746,7 +2742,7 @@
           </mc:Choice>
           <mc:Fallback>
             <w:pict>
-              <v:line w14:anchorId="23595BF3" id="Straight Connector 51" o:spid="_x0000_s1026" style="position:absolute;z-index:251691008;visibility:visible;mso-wrap-style:square;mso-wrap-distance-left:9pt;mso-wrap-distance-top:0;mso-wrap-distance-right:9pt;mso-wrap-distance-bottom:0;mso-position-horizontal:absolute;mso-position-horizontal-relative:text;mso-position-vertical:absolute;mso-position-vertical-relative:text" from="-6.75pt,22.5pt" to="117.75pt,96.75pt" o:gfxdata="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" strokecolor="black [3200]" strokeweight=".5pt">
+              <v:line w14:anchorId="480662C2" id="Straight Connector 51" o:spid="_x0000_s1026" style="position:absolute;z-index:251691008;visibility:visible;mso-wrap-style:square;mso-wrap-distance-left:9pt;mso-wrap-distance-top:0;mso-wrap-distance-right:9pt;mso-wrap-distance-bottom:0;mso-position-horizontal:absolute;mso-position-horizontal-relative:text;mso-position-vertical:absolute;mso-position-vertical-relative:text" from="-6.75pt,22.5pt" to="117.75pt,96.75pt" o:gfxdata="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" strokecolor="black [3200]" strokeweight=".5pt">
                 <v:stroke joinstyle="miter"/>
               </v:line>
             </w:pict>
@@ -2810,7 +2806,7 @@
           </mc:Choice>
           <mc:Fallback>
             <w:pict>
-              <v:line w14:anchorId="17FDC568" id="Straight Connector 52" o:spid="_x0000_s1026" style="position:absolute;flip:x;z-index:251689984;visibility:visible;mso-wrap-style:square;mso-wrap-distance-left:9pt;mso-wrap-distance-top:0;mso-wrap-distance-right:9pt;mso-wrap-distance-bottom:0;mso-position-horizontal:absolute;mso-position-horizontal-relative:text;mso-position-vertical:absolute;mso-position-vertical-relative:text" from="-6.75pt,21.75pt" to="117.75pt,94.5pt" o:gfxdata="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" strokecolor="black [3200]" strokeweight=".5pt">
+              <v:line w14:anchorId="6A78A88A" id="Straight Connector 52" o:spid="_x0000_s1026" style="position:absolute;flip:x;z-index:251689984;visibility:visible;mso-wrap-style:square;mso-wrap-distance-left:9pt;mso-wrap-distance-top:0;mso-wrap-distance-right:9pt;mso-wrap-distance-bottom:0;mso-position-horizontal:absolute;mso-position-horizontal-relative:text;mso-position-vertical:absolute;mso-position-vertical-relative:text" from="-6.75pt,21.75pt" to="117.75pt,94.5pt" o:gfxdata="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" strokecolor="black [3200]" strokeweight=".5pt">
                 <v:stroke joinstyle="miter"/>
               </v:line>
             </w:pict>
@@ -3411,7 +3407,7 @@
           </mc:Choice>
           <mc:Fallback>
             <w:pict>
-              <v:rect w14:anchorId="5A83D70B" id="Rectangle 109" o:spid="_x0000_s1026" style="position:absolute;margin-left:3.75pt;margin-top:15.1pt;width:332.25pt;height:150pt;z-index:251723776;visibility:visible;mso-wrap-style:square;mso-width-percent:0;mso-height-percent:0;mso-wrap-distance-left:9pt;mso-wrap-distance-top:0;mso-wrap-distance-right:9pt;mso-wrap-distance-bottom:0;mso-position-horizontal:absolute;mso-position-horizontal-relative:text;mso-position-vertical:absolute;mso-position-vertical-relative:text;mso-width-percent:0;mso-height-percent:0;mso-width-relative:margin;mso-height-relative:margin;v-text-anchor:middle" o:gfxdata="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" fillcolor="white [3201]" strokecolor="black [3200]" strokeweight="1pt"/>
+              <v:rect w14:anchorId="5EE61E30" id="Rectangle 109" o:spid="_x0000_s1026" style="position:absolute;margin-left:3.75pt;margin-top:15.1pt;width:332.25pt;height:150pt;z-index:251723776;visibility:visible;mso-wrap-style:square;mso-width-percent:0;mso-height-percent:0;mso-wrap-distance-left:9pt;mso-wrap-distance-top:0;mso-wrap-distance-right:9pt;mso-wrap-distance-bottom:0;mso-position-horizontal:absolute;mso-position-horizontal-relative:text;mso-position-vertical:absolute;mso-position-vertical-relative:text;mso-width-percent:0;mso-height-percent:0;mso-width-relative:margin;mso-height-relative:margin;v-text-anchor:middle" o:gfxdata="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" fillcolor="white [3201]" strokecolor="black [3200]" strokeweight="1pt"/>
             </w:pict>
           </mc:Fallback>
         </mc:AlternateContent>
@@ -3481,7 +3477,7 @@
           </mc:Choice>
           <mc:Fallback>
             <w:pict>
-              <v:line w14:anchorId="3558C36C" id="Straight Connector 118" o:spid="_x0000_s1026" style="position:absolute;z-index:251732992;visibility:visible;mso-wrap-style:square;mso-width-percent:0;mso-height-percent:0;mso-wrap-distance-left:9pt;mso-wrap-distance-top:0;mso-wrap-distance-right:9pt;mso-wrap-distance-bottom:0;mso-position-horizontal:absolute;mso-position-horizontal-relative:text;mso-position-vertical:absolute;mso-position-vertical-relative:text;mso-width-percent:0;mso-height-percent:0;mso-width-relative:margin;mso-height-relative:margin" from="151.5pt,3.85pt" to="315pt,129.85pt" o:gfxdata="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" strokecolor="black [3200]" strokeweight=".5pt">
+              <v:line w14:anchorId="27A39F76" id="Straight Connector 118" o:spid="_x0000_s1026" style="position:absolute;z-index:251732992;visibility:visible;mso-wrap-style:square;mso-width-percent:0;mso-height-percent:0;mso-wrap-distance-left:9pt;mso-wrap-distance-top:0;mso-wrap-distance-right:9pt;mso-wrap-distance-bottom:0;mso-position-horizontal:absolute;mso-position-horizontal-relative:text;mso-position-vertical:absolute;mso-position-vertical-relative:text;mso-width-percent:0;mso-height-percent:0;mso-width-relative:margin;mso-height-relative:margin" from="151.5pt,3.85pt" to="315pt,129.85pt" o:gfxdata="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" strokecolor="black [3200]" strokeweight=".5pt">
                 <v:stroke joinstyle="miter"/>
               </v:line>
             </w:pict>
@@ -3551,7 +3547,7 @@
           </mc:Choice>
           <mc:Fallback>
             <w:pict>
-              <v:line w14:anchorId="57F8DA61" id="Straight Connector 117" o:spid="_x0000_s1026" style="position:absolute;flip:x;z-index:251731968;visibility:visible;mso-wrap-style:square;mso-width-percent:0;mso-height-percent:0;mso-wrap-distance-left:9pt;mso-wrap-distance-top:0;mso-wrap-distance-right:9pt;mso-wrap-distance-bottom:0;mso-position-horizontal:absolute;mso-position-horizontal-relative:text;mso-position-vertical:absolute;mso-position-vertical-relative:text;mso-width-percent:0;mso-height-percent:0;mso-width-relative:margin;mso-height-relative:margin" from="150.75pt,3.1pt" to="314.25pt,132.1pt" o:gfxdata="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" strokecolor="black [3200]" strokeweight=".5pt">
+              <v:line w14:anchorId="74DE9055" id="Straight Connector 117" o:spid="_x0000_s1026" style="position:absolute;flip:x;z-index:251731968;visibility:visible;mso-wrap-style:square;mso-width-percent:0;mso-height-percent:0;mso-wrap-distance-left:9pt;mso-wrap-distance-top:0;mso-wrap-distance-right:9pt;mso-wrap-distance-bottom:0;mso-position-horizontal:absolute;mso-position-horizontal-relative:text;mso-position-vertical:absolute;mso-position-vertical-relative:text;mso-width-percent:0;mso-height-percent:0;mso-width-relative:margin;mso-height-relative:margin" from="150.75pt,3.1pt" to="314.25pt,132.1pt" o:gfxdata="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" strokecolor="black [3200]" strokeweight=".5pt">
                 <v:stroke joinstyle="miter"/>
               </v:line>
             </w:pict>
@@ -3626,7 +3622,7 @@
           </mc:Choice>
           <mc:Fallback>
             <w:pict>
-              <v:rect w14:anchorId="52BB65F6" id="Rectangle 110" o:spid="_x0000_s1026" style="position:absolute;margin-left:150pt;margin-top:.85pt;width:165.75pt;height:132pt;z-index:251724800;visibility:visible;mso-wrap-style:square;mso-width-percent:0;mso-height-percent:0;mso-wrap-distance-left:9pt;mso-wrap-distance-top:0;mso-wrap-distance-right:9pt;mso-wrap-distance-bottom:0;mso-position-horizontal:absolute;mso-position-horizontal-relative:text;mso-position-vertical:absolute;mso-position-vertical-relative:text;mso-width-percent:0;mso-height-percent:0;mso-width-relative:margin;mso-height-relative:margin;v-text-anchor:middle" o:gfxdata="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" fillcolor="white [3201]" strokecolor="black [3200]" strokeweight="1pt"/>
+              <v:rect w14:anchorId="26E301C7" id="Rectangle 110" o:spid="_x0000_s1026" style="position:absolute;margin-left:150pt;margin-top:.85pt;width:165.75pt;height:132pt;z-index:251724800;visibility:visible;mso-wrap-style:square;mso-width-percent:0;mso-height-percent:0;mso-wrap-distance-left:9pt;mso-wrap-distance-top:0;mso-wrap-distance-right:9pt;mso-wrap-distance-bottom:0;mso-position-horizontal:absolute;mso-position-horizontal-relative:text;mso-position-vertical:absolute;mso-position-vertical-relative:text;mso-width-percent:0;mso-height-percent:0;mso-width-relative:margin;mso-height-relative:margin;v-text-anchor:middle" o:gfxdata="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" fillcolor="white [3201]" strokecolor="black [3200]" strokeweight="1pt"/>
             </w:pict>
           </mc:Fallback>
         </mc:AlternateContent>
@@ -4217,7 +4213,7 @@
           </mc:Choice>
           <mc:Fallback>
             <w:pict>
-              <v:rect w14:anchorId="5BA83C4B" id="Rectangle 115" o:spid="_x0000_s1026" style="position:absolute;margin-left:0;margin-top:17.45pt;width:147.75pt;height:60.75pt;z-index:251729920;visibility:visible;mso-wrap-style:square;mso-width-percent:0;mso-height-percent:0;mso-wrap-distance-left:9pt;mso-wrap-distance-top:0;mso-wrap-distance-right:9pt;mso-wrap-distance-bottom:0;mso-position-horizontal:left;mso-position-horizontal-relative:margin;mso-position-vertical:absolute;mso-position-vertical-relative:text;mso-width-percent:0;mso-height-percent:0;mso-width-relative:margin;mso-height-relative:margin;v-text-anchor:middle" o:gfxdata="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" fillcolor="white [3201]" strokecolor="black [3200]" strokeweight="1pt">
+              <v:rect w14:anchorId="3C261825" id="Rectangle 115" o:spid="_x0000_s1026" style="position:absolute;margin-left:0;margin-top:17.45pt;width:147.75pt;height:60.75pt;z-index:251729920;visibility:visible;mso-wrap-style:square;mso-width-percent:0;mso-height-percent:0;mso-wrap-distance-left:9pt;mso-wrap-distance-top:0;mso-wrap-distance-right:9pt;mso-wrap-distance-bottom:0;mso-position-horizontal:left;mso-position-horizontal-relative:margin;mso-position-vertical:absolute;mso-position-vertical-relative:text;mso-width-percent:0;mso-height-percent:0;mso-width-relative:margin;mso-height-relative:margin;v-text-anchor:middle" o:gfxdata="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" fillcolor="white [3201]" strokecolor="black [3200]" strokeweight="1pt">
                 <w10:wrap anchorx="margin"/>
               </v:rect>
             </w:pict>
@@ -5069,7 +5065,7 @@
           </mc:Choice>
           <mc:Fallback>
             <w:pict>
-              <v:rect w14:anchorId="208A046C" id="Rectangle 76" o:spid="_x0000_s1026" style="position:absolute;margin-left:-16.5pt;margin-top:438.75pt;width:495.75pt;height:105.75pt;z-index:251702272;visibility:visible;mso-wrap-style:square;mso-wrap-distance-left:9pt;mso-wrap-distance-top:0;mso-wrap-distance-right:9pt;mso-wrap-distance-bottom:0;mso-position-horizontal:absolute;mso-position-horizontal-relative:text;mso-position-vertical:absolute;mso-position-vertical-relative:text;v-text-anchor:middle" o:gfxdata="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" fillcolor="white [3201]" strokecolor="black [3200]" strokeweight="1pt"/>
+              <v:rect w14:anchorId="36917C08" id="Rectangle 76" o:spid="_x0000_s1026" style="position:absolute;margin-left:-16.5pt;margin-top:438.75pt;width:495.75pt;height:105.75pt;z-index:251702272;visibility:visible;mso-wrap-style:square;mso-wrap-distance-left:9pt;mso-wrap-distance-top:0;mso-wrap-distance-right:9pt;mso-wrap-distance-bottom:0;mso-position-horizontal:absolute;mso-position-horizontal-relative:text;mso-position-vertical:absolute;mso-position-vertical-relative:text;v-text-anchor:middle" o:gfxdata="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" fillcolor="white [3201]" strokecolor="black [3200]" strokeweight="1pt"/>
             </w:pict>
           </mc:Fallback>
         </mc:AlternateContent>
@@ -5131,7 +5127,7 @@
           </mc:Choice>
           <mc:Fallback>
             <w:pict>
-              <v:line w14:anchorId="38AFB34D" id="Straight Connector 77" o:spid="_x0000_s1026" style="position:absolute;z-index:251701248;visibility:visible;mso-wrap-style:square;mso-wrap-distance-left:9pt;mso-wrap-distance-top:0;mso-wrap-distance-right:9pt;mso-wrap-distance-bottom:0;mso-position-horizontal:absolute;mso-position-horizontal-relative:text;mso-position-vertical:absolute;mso-position-vertical-relative:text" from="-6.75pt,22.5pt" to="117.75pt,96.75pt" o:gfxdata="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" strokecolor="black [3200]" strokeweight=".5pt">
+              <v:line w14:anchorId="09511210" id="Straight Connector 77" o:spid="_x0000_s1026" style="position:absolute;z-index:251701248;visibility:visible;mso-wrap-style:square;mso-wrap-distance-left:9pt;mso-wrap-distance-top:0;mso-wrap-distance-right:9pt;mso-wrap-distance-bottom:0;mso-position-horizontal:absolute;mso-position-horizontal-relative:text;mso-position-vertical:absolute;mso-position-vertical-relative:text" from="-6.75pt,22.5pt" to="117.75pt,96.75pt" o:gfxdata="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" strokecolor="black [3200]" strokeweight=".5pt">
                 <v:stroke joinstyle="miter"/>
               </v:line>
             </w:pict>
@@ -5195,7 +5191,7 @@
           </mc:Choice>
           <mc:Fallback>
             <w:pict>
-              <v:line w14:anchorId="573E6810" id="Straight Connector 78" o:spid="_x0000_s1026" style="position:absolute;flip:x;z-index:251700224;visibility:visible;mso-wrap-style:square;mso-wrap-distance-left:9pt;mso-wrap-distance-top:0;mso-wrap-distance-right:9pt;mso-wrap-distance-bottom:0;mso-position-horizontal:absolute;mso-position-horizontal-relative:text;mso-position-vertical:absolute;mso-position-vertical-relative:text" from="-6.75pt,21.75pt" to="117.75pt,94.5pt" o:gfxdata="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" strokecolor="black [3200]" strokeweight=".5pt">
+              <v:line w14:anchorId="216E6AD6" id="Straight Connector 78" o:spid="_x0000_s1026" style="position:absolute;flip:x;z-index:251700224;visibility:visible;mso-wrap-style:square;mso-wrap-distance-left:9pt;mso-wrap-distance-top:0;mso-wrap-distance-right:9pt;mso-wrap-distance-bottom:0;mso-position-horizontal:absolute;mso-position-horizontal-relative:text;mso-position-vertical:absolute;mso-position-vertical-relative:text" from="-6.75pt,21.75pt" to="117.75pt,94.5pt" o:gfxdata="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" strokecolor="black [3200]" strokeweight=".5pt">
                 <v:stroke joinstyle="miter"/>
               </v:line>
             </w:pict>
@@ -5689,7 +5685,7 @@
           </mc:Choice>
           <mc:Fallback>
             <w:pict>
-              <v:line w14:anchorId="42372535" id="Straight Connector 62" o:spid="_x0000_s1026" style="position:absolute;flip:x;z-index:251709440;visibility:visible;mso-wrap-style:square;mso-width-percent:0;mso-height-percent:0;mso-wrap-distance-left:9pt;mso-wrap-distance-top:0;mso-wrap-distance-right:9pt;mso-wrap-distance-bottom:0;mso-position-horizontal:right;mso-position-horizontal-relative:margin;mso-position-vertical:absolute;mso-position-vertical-relative:text;mso-width-percent:0;mso-height-percent:0;mso-width-relative:margin;mso-height-relative:margin" from="117.55pt,18.05pt" to="286.3pt,282.8pt" o:gfxdata="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" strokecolor="black [3200]" strokeweight=".5pt">
+              <v:line w14:anchorId="3016D5BA" id="Straight Connector 62" o:spid="_x0000_s1026" style="position:absolute;flip:x;z-index:251709440;visibility:visible;mso-wrap-style:square;mso-width-percent:0;mso-height-percent:0;mso-wrap-distance-left:9pt;mso-wrap-distance-top:0;mso-wrap-distance-right:9pt;mso-wrap-distance-bottom:0;mso-position-horizontal:right;mso-position-horizontal-relative:margin;mso-position-vertical:absolute;mso-position-vertical-relative:text;mso-width-percent:0;mso-height-percent:0;mso-width-relative:margin;mso-height-relative:margin" from="117.55pt,18.05pt" to="286.3pt,282.8pt" o:gfxdata="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" strokecolor="black [3200]" strokeweight=".5pt">
                 <v:stroke joinstyle="miter"/>
                 <w10:wrap anchorx="margin"/>
               </v:line>
@@ -5760,7 +5756,7 @@
           </mc:Choice>
           <mc:Fallback>
             <w:pict>
-              <v:line w14:anchorId="190099DF" id="Straight Connector 61" o:spid="_x0000_s1026" style="position:absolute;z-index:251710464;visibility:visible;mso-wrap-style:square;mso-width-percent:0;mso-height-percent:0;mso-wrap-distance-left:9pt;mso-wrap-distance-top:0;mso-wrap-distance-right:9pt;mso-wrap-distance-bottom:0;mso-position-horizontal:right;mso-position-horizontal-relative:margin;mso-position-vertical:absolute;mso-position-vertical-relative:text;mso-width-percent:0;mso-height-percent:0;mso-width-relative:margin;mso-height-relative:margin" from="116.05pt,17.3pt" to="283.3pt,282.8pt" o:gfxdata="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" strokecolor="black [3200]" strokeweight=".5pt">
+              <v:line w14:anchorId="20AA9A96" id="Straight Connector 61" o:spid="_x0000_s1026" style="position:absolute;z-index:251710464;visibility:visible;mso-wrap-style:square;mso-width-percent:0;mso-height-percent:0;mso-wrap-distance-left:9pt;mso-wrap-distance-top:0;mso-wrap-distance-right:9pt;mso-wrap-distance-bottom:0;mso-position-horizontal:right;mso-position-horizontal-relative:margin;mso-position-vertical:absolute;mso-position-vertical-relative:text;mso-width-percent:0;mso-height-percent:0;mso-width-relative:margin;mso-height-relative:margin" from="116.05pt,17.3pt" to="283.3pt,282.8pt" o:gfxdata="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" strokecolor="black [3200]" strokeweight=".5pt">
                 <v:stroke joinstyle="miter"/>
                 <w10:wrap anchorx="margin"/>
               </v:line>
@@ -5836,7 +5832,7 @@
           </mc:Choice>
           <mc:Fallback>
             <w:pict>
-              <v:rect w14:anchorId="7B67140C" id="Rectangle 73" o:spid="_x0000_s1026" style="position:absolute;margin-left:117.55pt;margin-top:16.55pt;width:168.75pt;height:268.5pt;z-index:251707392;visibility:visible;mso-wrap-style:square;mso-width-percent:0;mso-height-percent:0;mso-wrap-distance-left:9pt;mso-wrap-distance-top:0;mso-wrap-distance-right:9pt;mso-wrap-distance-bottom:0;mso-position-horizontal:right;mso-position-horizontal-relative:margin;mso-position-vertical:absolute;mso-position-vertical-relative:text;mso-width-percent:0;mso-height-percent:0;mso-width-relative:margin;mso-height-relative:margin;v-text-anchor:middle" o:gfxdata="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" fillcolor="white [3201]" strokecolor="black [3200]" strokeweight="1pt">
+              <v:rect w14:anchorId="69AE5ECE" id="Rectangle 73" o:spid="_x0000_s1026" style="position:absolute;margin-left:117.55pt;margin-top:16.55pt;width:168.75pt;height:268.5pt;z-index:251707392;visibility:visible;mso-wrap-style:square;mso-width-percent:0;mso-height-percent:0;mso-wrap-distance-left:9pt;mso-wrap-distance-top:0;mso-wrap-distance-right:9pt;mso-wrap-distance-bottom:0;mso-position-horizontal:right;mso-position-horizontal-relative:margin;mso-position-vertical:absolute;mso-position-vertical-relative:text;mso-width-percent:0;mso-height-percent:0;mso-width-relative:margin;mso-height-relative:margin;v-text-anchor:middle" o:gfxdata="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" fillcolor="white [3201]" strokecolor="black [3200]" strokeweight="1pt">
                 <w10:wrap anchorx="margin"/>
               </v:rect>
             </w:pict>
@@ -6742,7 +6738,7 @@
           </mc:Choice>
           <mc:Fallback>
             <w:pict>
-              <v:rect w14:anchorId="2A11F33D" id="Rectangle 102" o:spid="_x0000_s1026" style="position:absolute;margin-left:-16.5pt;margin-top:438.75pt;width:495.75pt;height:105.75pt;z-index:251717632;visibility:visible;mso-wrap-style:square;mso-wrap-distance-left:9pt;mso-wrap-distance-top:0;mso-wrap-distance-right:9pt;mso-wrap-distance-bottom:0;mso-position-horizontal:absolute;mso-position-horizontal-relative:text;mso-position-vertical:absolute;mso-position-vertical-relative:text;v-text-anchor:middle" o:gfxdata="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" fillcolor="white [3201]" strokecolor="black [3200]" strokeweight="1pt"/>
+              <v:rect w14:anchorId="2FD3E41C" id="Rectangle 102" o:spid="_x0000_s1026" style="position:absolute;margin-left:-16.5pt;margin-top:438.75pt;width:495.75pt;height:105.75pt;z-index:251717632;visibility:visible;mso-wrap-style:square;mso-wrap-distance-left:9pt;mso-wrap-distance-top:0;mso-wrap-distance-right:9pt;mso-wrap-distance-bottom:0;mso-position-horizontal:absolute;mso-position-horizontal-relative:text;mso-position-vertical:absolute;mso-position-vertical-relative:text;v-text-anchor:middle" o:gfxdata="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" fillcolor="white [3201]" strokecolor="black [3200]" strokeweight="1pt"/>
             </w:pict>
           </mc:Fallback>
         </mc:AlternateContent>
@@ -6804,7 +6800,7 @@
           </mc:Choice>
           <mc:Fallback>
             <w:pict>
-              <v:line w14:anchorId="281E368B" id="Straight Connector 103" o:spid="_x0000_s1026" style="position:absolute;z-index:251716608;visibility:visible;mso-wrap-style:square;mso-wrap-distance-left:9pt;mso-wrap-distance-top:0;mso-wrap-distance-right:9pt;mso-wrap-distance-bottom:0;mso-position-horizontal:absolute;mso-position-horizontal-relative:text;mso-position-vertical:absolute;mso-position-vertical-relative:text" from="-6.75pt,22.5pt" to="117.75pt,96.75pt" o:gfxdata="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" strokecolor="black [3200]" strokeweight=".5pt">
+              <v:line w14:anchorId="717CF642" id="Straight Connector 103" o:spid="_x0000_s1026" style="position:absolute;z-index:251716608;visibility:visible;mso-wrap-style:square;mso-wrap-distance-left:9pt;mso-wrap-distance-top:0;mso-wrap-distance-right:9pt;mso-wrap-distance-bottom:0;mso-position-horizontal:absolute;mso-position-horizontal-relative:text;mso-position-vertical:absolute;mso-position-vertical-relative:text" from="-6.75pt,22.5pt" to="117.75pt,96.75pt" o:gfxdata="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" strokecolor="black [3200]" strokeweight=".5pt">
                 <v:stroke joinstyle="miter"/>
               </v:line>
             </w:pict>
@@ -6868,7 +6864,7 @@
           </mc:Choice>
           <mc:Fallback>
             <w:pict>
-              <v:line w14:anchorId="3D6A4A03" id="Straight Connector 104" o:spid="_x0000_s1026" style="position:absolute;flip:x;z-index:251715584;visibility:visible;mso-wrap-style:square;mso-wrap-distance-left:9pt;mso-wrap-distance-top:0;mso-wrap-distance-right:9pt;mso-wrap-distance-bottom:0;mso-position-horizontal:absolute;mso-position-horizontal-relative:text;mso-position-vertical:absolute;mso-position-vertical-relative:text" from="-6.75pt,21.75pt" to="117.75pt,94.5pt" o:gfxdata="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" strokecolor="black [3200]" strokeweight=".5pt">
+              <v:line w14:anchorId="1078A591" id="Straight Connector 104" o:spid="_x0000_s1026" style="position:absolute;flip:x;z-index:251715584;visibility:visible;mso-wrap-style:square;mso-wrap-distance-left:9pt;mso-wrap-distance-top:0;mso-wrap-distance-right:9pt;mso-wrap-distance-bottom:0;mso-position-horizontal:absolute;mso-position-horizontal-relative:text;mso-position-vertical:absolute;mso-position-vertical-relative:text" from="-6.75pt,21.75pt" to="117.75pt,94.5pt" o:gfxdata="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" strokecolor="black [3200]" strokeweight=".5pt">
                 <v:stroke joinstyle="miter"/>
               </v:line>
             </w:pict>
@@ -7262,7 +7258,7 @@
           </mc:Choice>
           <mc:Fallback>
             <w:pict>
-              <v:line w14:anchorId="03C7E970" id="Straight Connector 122" o:spid="_x0000_s1026" style="position:absolute;flip:x;z-index:251737088;visibility:visible;mso-wrap-style:square;mso-width-percent:0;mso-height-percent:0;mso-wrap-distance-left:9pt;mso-wrap-distance-top:0;mso-wrap-distance-right:9pt;mso-wrap-distance-bottom:0;mso-position-horizontal:absolute;mso-position-horizontal-relative:margin;mso-position-vertical:absolute;mso-position-vertical-relative:text;mso-width-percent:0;mso-height-percent:0;mso-width-relative:margin;mso-height-relative:margin" from="231pt,140.25pt" to="454.5pt,382.5pt" o:gfxdata="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" strokecolor="black [3200]" strokeweight=".5pt">
+              <v:line w14:anchorId="55F404E4" id="Straight Connector 122" o:spid="_x0000_s1026" style="position:absolute;flip:x;z-index:251737088;visibility:visible;mso-wrap-style:square;mso-width-percent:0;mso-height-percent:0;mso-wrap-distance-left:9pt;mso-wrap-distance-top:0;mso-wrap-distance-right:9pt;mso-wrap-distance-bottom:0;mso-position-horizontal:absolute;mso-position-horizontal-relative:margin;mso-position-vertical:absolute;mso-position-vertical-relative:text;mso-width-percent:0;mso-height-percent:0;mso-width-relative:margin;mso-height-relative:margin" from="231pt,140.25pt" to="454.5pt,382.5pt" o:gfxdata="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" strokecolor="black [3200]" strokeweight=".5pt">
                 <v:stroke joinstyle="miter"/>
                 <w10:wrap anchorx="margin"/>
               </v:line>
@@ -7333,7 +7329,7 @@
           </mc:Choice>
           <mc:Fallback>
             <w:pict>
-              <v:line w14:anchorId="5E92490B" id="Straight Connector 121" o:spid="_x0000_s1026" style="position:absolute;z-index:251736064;visibility:visible;mso-wrap-style:square;mso-width-percent:0;mso-height-percent:0;mso-wrap-distance-left:9pt;mso-wrap-distance-top:0;mso-wrap-distance-right:9pt;mso-wrap-distance-bottom:0;mso-position-horizontal:absolute;mso-position-horizontal-relative:margin;mso-position-vertical:absolute;mso-position-vertical-relative:text;mso-width-percent:0;mso-height-percent:0;mso-width-relative:margin;mso-height-relative:margin" from="232.5pt,139.5pt" to="455.25pt,381.75pt" o:gfxdata="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" strokecolor="black [3200]" strokeweight=".5pt">
+              <v:line w14:anchorId="62257FEE" id="Straight Connector 121" o:spid="_x0000_s1026" style="position:absolute;z-index:251736064;visibility:visible;mso-wrap-style:square;mso-width-percent:0;mso-height-percent:0;mso-wrap-distance-left:9pt;mso-wrap-distance-top:0;mso-wrap-distance-right:9pt;mso-wrap-distance-bottom:0;mso-position-horizontal:absolute;mso-position-horizontal-relative:margin;mso-position-vertical:absolute;mso-position-vertical-relative:text;mso-width-percent:0;mso-height-percent:0;mso-width-relative:margin;mso-height-relative:margin" from="232.5pt,139.5pt" to="455.25pt,381.75pt" o:gfxdata="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" strokecolor="black [3200]" strokeweight=".5pt">
                 <v:stroke joinstyle="miter"/>
                 <w10:wrap anchorx="margin"/>
               </v:line>
@@ -7508,7 +7504,7 @@
           </mc:Choice>
           <mc:Fallback>
             <w:pict>
-              <v:rect w14:anchorId="33719506" id="Rectangle 120" o:spid="_x0000_s1026" style="position:absolute;margin-left:231.75pt;margin-top:138.75pt;width:223.5pt;height:245.25pt;z-index:251735040;visibility:visible;mso-wrap-style:square;mso-width-percent:0;mso-height-percent:0;mso-wrap-distance-left:9pt;mso-wrap-distance-top:0;mso-wrap-distance-right:9pt;mso-wrap-distance-bottom:0;mso-position-horizontal:absolute;mso-position-horizontal-relative:margin;mso-position-vertical:absolute;mso-position-vertical-relative:text;mso-width-percent:0;mso-height-percent:0;mso-width-relative:margin;mso-height-relative:margin;v-text-anchor:middle" o:gfxdata="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" fillcolor="white [3201]" strokecolor="black [3200]" strokeweight="1pt">
+              <v:rect w14:anchorId="0E5C1715" id="Rectangle 120" o:spid="_x0000_s1026" style="position:absolute;margin-left:231.75pt;margin-top:138.75pt;width:223.5pt;height:245.25pt;z-index:251735040;visibility:visible;mso-wrap-style:square;mso-width-percent:0;mso-height-percent:0;mso-wrap-distance-left:9pt;mso-wrap-distance-top:0;mso-wrap-distance-right:9pt;mso-wrap-distance-bottom:0;mso-position-horizontal:absolute;mso-position-horizontal-relative:margin;mso-position-vertical:absolute;mso-position-vertical-relative:text;mso-width-percent:0;mso-height-percent:0;mso-width-relative:margin;mso-height-relative:margin;v-text-anchor:middle" o:gfxdata="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" fillcolor="white [3201]" strokecolor="black [3200]" strokeweight="1pt">
                 <w10:wrap anchorx="margin"/>
               </v:rect>
             </w:pict>
@@ -7583,7 +7579,7 @@
           </mc:Choice>
           <mc:Fallback>
             <w:pict>
-              <v:rect w14:anchorId="3E016997" id="Rectangle 97" o:spid="_x0000_s1026" style="position:absolute;margin-left:0;margin-top:165.75pt;width:220.5pt;height:221.25pt;z-index:251721728;visibility:visible;mso-wrap-style:square;mso-width-percent:0;mso-height-percent:0;mso-wrap-distance-left:9pt;mso-wrap-distance-top:0;mso-wrap-distance-right:9pt;mso-wrap-distance-bottom:0;mso-position-horizontal:left;mso-position-horizontal-relative:margin;mso-position-vertical:absolute;mso-position-vertical-relative:text;mso-width-percent:0;mso-height-percent:0;mso-width-relative:margin;mso-height-relative:margin;v-text-anchor:middle" o:gfxdata="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" fillcolor="white [3201]" strokecolor="black [3200]" strokeweight="1pt">
+              <v:rect w14:anchorId="6D56896D" id="Rectangle 97" o:spid="_x0000_s1026" style="position:absolute;margin-left:0;margin-top:165.75pt;width:220.5pt;height:221.25pt;z-index:251721728;visibility:visible;mso-wrap-style:square;mso-width-percent:0;mso-height-percent:0;mso-wrap-distance-left:9pt;mso-wrap-distance-top:0;mso-wrap-distance-right:9pt;mso-wrap-distance-bottom:0;mso-position-horizontal:left;mso-position-horizontal-relative:margin;mso-position-vertical:absolute;mso-position-vertical-relative:text;mso-width-percent:0;mso-height-percent:0;mso-width-relative:margin;mso-height-relative:margin;v-text-anchor:middle" o:gfxdata="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" fillcolor="white [3201]" strokecolor="black [3200]" strokeweight="1pt">
                 <w10:wrap anchorx="margin"/>
               </v:rect>
             </w:pict>
@@ -7596,9 +7592,11 @@
     <w:p/>
     <w:p/>
     <w:p>
+      <w:proofErr w:type="spellStart"/>
       <w:r>
         <w:t>Hhdhdhd</w:t>
       </w:r>
+      <w:proofErr w:type="spellEnd"/>
     </w:p>
     <w:p/>
     <w:p/>
@@ -7874,7 +7872,21 @@
         <w:rPr>
           <w:rFonts w:ascii="Verdana" w:hAnsi="Verdana"/>
         </w:rPr>
-        <w:t xml:space="preserve">footer, css file </w:t>
+        <w:t xml:space="preserve">footer, </w:t>
+      </w:r>
+      <w:proofErr w:type="spellStart"/>
+      <w:r>
+        <w:rPr>
+          <w:rFonts w:ascii="Verdana" w:hAnsi="Verdana"/>
+        </w:rPr>
+        <w:t>css</w:t>
+      </w:r>
+      <w:proofErr w:type="spellEnd"/>
+      <w:r>
+        <w:rPr>
+          <w:rFonts w:ascii="Verdana" w:hAnsi="Verdana"/>
+        </w:rPr>
+        <w:t xml:space="preserve"> file </w:t>
       </w:r>
       <w:r>
         <w:rPr>
@@ -8029,7 +8041,21 @@
         <w:rPr>
           <w:rFonts w:ascii="Verdana" w:hAnsi="Verdana"/>
         </w:rPr>
-        <w:t>On Jan 7 , Index page and images folder push on GitHub root directory.</w:t>
+        <w:t xml:space="preserve">On Jan </w:t>
+      </w:r>
+      <w:proofErr w:type="gramStart"/>
+      <w:r>
+        <w:rPr>
+          <w:rFonts w:ascii="Verdana" w:hAnsi="Verdana"/>
+        </w:rPr>
+        <w:t>7 ,</w:t>
+      </w:r>
+      <w:proofErr w:type="gramEnd"/>
+      <w:r>
+        <w:rPr>
+          <w:rFonts w:ascii="Verdana" w:hAnsi="Verdana"/>
+        </w:rPr>
+        <w:t xml:space="preserve"> Index page and images folder push on GitHub root directory.</w:t>
       </w:r>
     </w:p>
     <w:p>
@@ -8127,13 +8153,23 @@
           <w:rFonts w:ascii="Verdana" w:hAnsi="Verdana"/>
         </w:rPr>
       </w:pPr>
+      <w:proofErr w:type="spellStart"/>
       <w:r>
         <w:rPr>
           <w:rStyle w:val="lookup-resultcontent"/>
           <w:rFonts w:ascii="Helvetica" w:hAnsi="Helvetica" w:cs="Helvetica"/>
           <w:color w:val="505050"/>
         </w:rPr>
-        <w:t>iconmonstr (2017)</w:t>
+        <w:t>iconmonstr</w:t>
+      </w:r>
+      <w:proofErr w:type="spellEnd"/>
+      <w:r>
+        <w:rPr>
+          <w:rStyle w:val="lookup-resultcontent"/>
+          <w:rFonts w:ascii="Helvetica" w:hAnsi="Helvetica" w:cs="Helvetica"/>
+          <w:color w:val="505050"/>
+        </w:rPr>
+        <w:t xml:space="preserve"> (2017)</w:t>
       </w:r>
       <w:r>
         <w:rPr>
@@ -8174,6 +8210,7 @@
           <w:rFonts w:ascii="Verdana" w:hAnsi="Verdana"/>
         </w:rPr>
       </w:pPr>
+      <w:proofErr w:type="spellStart"/>
       <w:r>
         <w:rPr>
           <w:rStyle w:val="lookup-resultcontent"/>
@@ -8184,6 +8221,7 @@
         </w:rPr>
         <w:t>CodePen</w:t>
       </w:r>
+      <w:proofErr w:type="spellEnd"/>
       <w:r>
         <w:rPr>
           <w:rStyle w:val="apple-converted-space"/>
@@ -8312,7 +8350,16 @@
         <w:color w:val="FFFFFF" w:themeColor="background1"/>
         <w:highlight w:val="black"/>
       </w:rPr>
-      <w:t>CSY1018</w:t>
+      <w:t>CSY</w:t>
+    </w:r>
+    <w:proofErr w:type="gramStart"/>
+    <w:r>
+      <w:rPr>
+        <w:rFonts w:ascii="Verdana" w:hAnsi="Verdana"/>
+        <w:color w:val="FFFFFF" w:themeColor="background1"/>
+        <w:highlight w:val="black"/>
+      </w:rPr>
+      <w:t>1018</w:t>
     </w:r>
     <w:r>
       <w:rPr>
@@ -8328,7 +8375,16 @@
         <w:color w:val="FFFFFF" w:themeColor="background1"/>
         <w:highlight w:val="black"/>
       </w:rPr>
-      <w:t xml:space="preserve"> Assignment 1</w:t>
+      <w:t xml:space="preserve"> Assignment</w:t>
+    </w:r>
+    <w:proofErr w:type="gramEnd"/>
+    <w:r>
+      <w:rPr>
+        <w:rFonts w:ascii="Verdana" w:hAnsi="Verdana"/>
+        <w:color w:val="FFFFFF" w:themeColor="background1"/>
+        <w:highlight w:val="black"/>
+      </w:rPr>
+      <w:t xml:space="preserve"> 1</w:t>
     </w:r>
   </w:p>
 </w:hdr>
@@ -16509,7 +16565,7 @@
 </file>
 
 <file path=customXml/itemProps1.xml><?xml version="1.0" encoding="utf-8"?>
-<ds:datastoreItem xmlns:ds="http://schemas.openxmlformats.org/officeDocument/2006/customXml" ds:itemID="{74F8FEBE-D0A4-4D98-9DE2-D833FF36CD71}">
+<ds:datastoreItem xmlns:ds="http://schemas.openxmlformats.org/officeDocument/2006/customXml" ds:itemID="{C62D8390-C936-4B80-81C7-DC26A994156E}">
   <ds:schemaRefs>
     <ds:schemaRef ds:uri="http://schemas.openxmlformats.org/officeDocument/2006/bibliography"/>
   </ds:schemaRefs>

</xml_diff>

<commit_message>
Final Version 1.1 Supporting Docs Folder Updated
</commit_message>
<xml_diff>
--- a/SupportDoc/Readme.docx
+++ b/SupportDoc/Readme.docx
@@ -61,128 +61,240 @@
                       </wps:style>
                       <wps:txbx>
                         <w:txbxContent>
+                          <w:tbl>
+                            <w:tblPr>
+                              <w:tblW w:w="4600" w:type="pct"/>
+                              <w:tblCellMar>
+                                <w:left w:w="288" w:type="dxa"/>
+                                <w:right w:w="288" w:type="dxa"/>
+                              </w:tblCellMar>
+                              <w:tblLook w:val="04A0" w:firstRow="1" w:lastRow="0" w:firstColumn="1" w:lastColumn="0" w:noHBand="0" w:noVBand="1"/>
+                            </w:tblPr>
+                            <w:tblGrid>
+                              <w:gridCol w:w="8389"/>
+                            </w:tblGrid>
+                            <w:tr>
+                              <w:tc>
+                                <w:tcPr>
+                                  <w:tcW w:w="9576" w:type="dxa"/>
+                                </w:tcPr>
+                                <w:sdt>
+                                  <w:sdtPr>
+                                    <w:rPr>
+                                      <w:sz w:val="96"/>
+                                    </w:rPr>
+                                    <w:alias w:val="Title"/>
+                                    <w:id w:val="-308007970"/>
+                                    <w:placeholder>
+                                      <w:docPart w:val="00BECA885BB74DC59A4BDF4581B14DBA"/>
+                                    </w:placeholder>
+                                    <w:dataBinding w:prefixMappings="xmlns:ns0='http://schemas.openxmlformats.org/package/2006/metadata/core-properties' xmlns:ns1='http://purl.org/dc/elements/1.1/'" w:xpath="/ns0:coreProperties[1]/ns1:title[1]" w:storeItemID="{6C3C8BC8-F283-45AE-878A-BAB7291924A1}"/>
+                                    <w:text/>
+                                  </w:sdtPr>
+                                  <w:sdtContent>
+                                    <w:p>
+                                      <w:pPr>
+                                        <w:pStyle w:val="Title"/>
+                                        <w:jc w:val="center"/>
+                                        <w:rPr>
+                                          <w:sz w:val="96"/>
+                                        </w:rPr>
+                                      </w:pPr>
+                                      <w:r>
+                                        <w:rPr>
+                                          <w:sz w:val="96"/>
+                                        </w:rPr>
+                                        <w:t xml:space="preserve">Daniel Tesfaye </w:t>
+                                      </w:r>
+                                    </w:p>
+                                  </w:sdtContent>
+                                </w:sdt>
+                              </w:tc>
+                            </w:tr>
+                            <w:tr>
+                              <w:tc>
+                                <w:tcPr>
+                                  <w:tcW w:w="0" w:type="auto"/>
+                                  <w:vAlign w:val="bottom"/>
+                                </w:tcPr>
+                                <w:sdt>
+                                  <w:sdtPr>
+                                    <w:rPr>
+                                      <w:sz w:val="36"/>
+                                      <w:szCs w:val="36"/>
+                                    </w:rPr>
+                                    <w:alias w:val="Subtitle"/>
+                                    <w:id w:val="758173203"/>
+                                    <w:placeholder>
+                                      <w:docPart w:val="A874C65EFB154825B9B4FDEF7B649CD9"/>
+                                    </w:placeholder>
+                                    <w:dataBinding w:prefixMappings="xmlns:ns0='http://schemas.openxmlformats.org/package/2006/metadata/core-properties' xmlns:ns1='http://purl.org/dc/elements/1.1/'" w:xpath="/ns0:coreProperties[1]/ns1:subject[1]" w:storeItemID="{6C3C8BC8-F283-45AE-878A-BAB7291924A1}"/>
+                                    <w:text/>
+                                  </w:sdtPr>
+                                  <w:sdtContent>
+                                    <w:p>
+                                      <w:pPr>
+                                        <w:pStyle w:val="Subtitle"/>
+                                        <w:jc w:val="center"/>
+                                        <w:rPr>
+                                          <w:sz w:val="36"/>
+                                          <w:szCs w:val="36"/>
+                                        </w:rPr>
+                                      </w:pPr>
+                                      <w:r>
+                                        <w:rPr>
+                                          <w:sz w:val="36"/>
+                                          <w:szCs w:val="36"/>
+                                        </w:rPr>
+                                        <w:t>Student ID: 16433269</w:t>
+                                      </w:r>
+                                    </w:p>
+                                  </w:sdtContent>
+                                </w:sdt>
+                              </w:tc>
+                            </w:tr>
+                            <w:tr>
+                              <w:tc>
+                                <w:tcPr>
+                                  <w:tcW w:w="0" w:type="auto"/>
+                                  <w:vAlign w:val="bottom"/>
+                                </w:tcPr>
+                                <w:p/>
+                              </w:tc>
+                            </w:tr>
+                            <w:tr>
+                              <w:tc>
+                                <w:tcPr>
+                                  <w:tcW w:w="0" w:type="auto"/>
+                                  <w:vAlign w:val="bottom"/>
+                                </w:tcPr>
+                                <w:sdt>
+                                  <w:sdtPr>
+                                    <w:rPr>
+                                      <w:rFonts w:ascii="Verdana" w:eastAsiaTheme="minorEastAsia" w:hAnsi="Verdana"/>
+                                      <w:b/>
+                                      <w:sz w:val="24"/>
+                                      <w:lang w:val="en-US"/>
+                                    </w:rPr>
+                                    <w:alias w:val="Abstract"/>
+                                    <w:id w:val="553592755"/>
+                                    <w:placeholder>
+                                      <w:docPart w:val="4A8D7D93290B457C9412CAF129C7364B"/>
+                                    </w:placeholder>
+                                    <w:dataBinding w:prefixMappings="xmlns:ns0='http://schemas.microsoft.com/office/2006/coverPageProps'" w:xpath="/ns0:CoverPageProperties[1]/ns0:Abstract[1]" w:storeItemID="{55AF091B-3C7A-41E3-B477-F2FDAA23CFDA}"/>
+                                    <w:text/>
+                                  </w:sdtPr>
+                                  <w:sdtContent>
+                                    <w:p>
+                                      <w:pPr>
+                                        <w:jc w:val="center"/>
+                                      </w:pPr>
+                                      <w:r>
+                                        <w:rPr>
+                                          <w:rFonts w:ascii="Verdana" w:eastAsiaTheme="minorEastAsia" w:hAnsi="Verdana"/>
+                                          <w:b/>
+                                          <w:sz w:val="24"/>
+                                          <w:lang w:val="en-US"/>
+                                        </w:rPr>
+                                        <w:t>GitHub</w:t>
+                                      </w:r>
+                                      <w:r>
+                                        <w:rPr>
+                                          <w:rFonts w:ascii="Verdana" w:eastAsiaTheme="minorEastAsia" w:hAnsi="Verdana"/>
+                                          <w:b/>
+                                          <w:sz w:val="24"/>
+                                          <w:lang w:val="en-US"/>
+                                        </w:rPr>
+                                        <w:t>:  https://daniel-tesfaye.github.io/csy1018-assign1/index.html</w:t>
+                                      </w:r>
+                                      <w:r>
+                                        <w:rPr>
+                                          <w:rFonts w:ascii="Verdana" w:eastAsiaTheme="minorEastAsia" w:hAnsi="Verdana"/>
+                                          <w:b/>
+                                          <w:sz w:val="24"/>
+                                          <w:lang w:val="en-US"/>
+                                        </w:rPr>
+                                        <w:t xml:space="preserve"> </w:t>
+                                      </w:r>
+                                    </w:p>
+                                  </w:sdtContent>
+                                </w:sdt>
+                              </w:tc>
+                            </w:tr>
+                            <w:tr>
+                              <w:tc>
+                                <w:tcPr>
+                                  <w:tcW w:w="0" w:type="auto"/>
+                                  <w:vAlign w:val="bottom"/>
+                                </w:tcPr>
+                                <w:p/>
+                              </w:tc>
+                            </w:tr>
+                          </w:tbl>
                           <w:p>
                             <w:pPr>
-                              <w:jc w:val="center"/>
                               <w:rPr>
                                 <w:rFonts w:ascii="Verdana" w:hAnsi="Verdana"/>
                                 <w:b/>
-                                <w:sz w:val="52"/>
                               </w:rPr>
                             </w:pPr>
                             <w:r>
                               <w:rPr>
                                 <w:rFonts w:ascii="Verdana" w:hAnsi="Verdana"/>
-                                <w:sz w:val="52"/>
+                                <w:b/>
                               </w:rPr>
-                              <w:t>Name:</w:t>
+                              <w:t xml:space="preserve">                               </w:t>
                             </w:r>
                             <w:r>
                               <w:rPr>
                                 <w:rFonts w:ascii="Verdana" w:hAnsi="Verdana"/>
                                 <w:b/>
-                                <w:sz w:val="52"/>
                               </w:rPr>
-                              <w:t xml:space="preserve"> Daniel Tesfaye</w:t>
+                              <w:t xml:space="preserve">Assignment </w:t>
+                            </w:r>
+                            <w:r>
+                              <w:rPr>
+                                <w:rFonts w:ascii="Verdana" w:hAnsi="Verdana"/>
+                                <w:b/>
+                              </w:rPr>
+                              <w:t>1:</w:t>
+                            </w:r>
+                            <w:r>
+                              <w:rPr>
+                                <w:rFonts w:ascii="Verdana" w:hAnsi="Verdana"/>
+                                <w:b/>
+                              </w:rPr>
+                              <w:t xml:space="preserve"> Web development </w:t>
                             </w:r>
                           </w:p>
                           <w:p>
                             <w:pPr>
-                              <w:jc w:val="center"/>
                               <w:rPr>
                                 <w:rFonts w:ascii="Verdana" w:hAnsi="Verdana"/>
                                 <w:b/>
-                                <w:sz w:val="52"/>
                               </w:rPr>
                             </w:pPr>
                             <w:r>
                               <w:rPr>
                                 <w:rFonts w:ascii="Verdana" w:hAnsi="Verdana"/>
-                                <w:sz w:val="52"/>
+                                <w:b/>
                               </w:rPr>
-                              <w:t>Student ID:</w:t>
+                              <w:t xml:space="preserve">                               </w:t>
                             </w:r>
                             <w:r>
                               <w:rPr>
                                 <w:rFonts w:ascii="Verdana" w:hAnsi="Verdana"/>
                                 <w:b/>
-                                <w:sz w:val="52"/>
-                              </w:rPr>
-                              <w:t xml:space="preserve"> 16433269</w:t>
-                            </w:r>
-                          </w:p>
-                          <w:p>
-                            <w:pPr>
-                              <w:jc w:val="center"/>
-                              <w:rPr>
-                                <w:rFonts w:ascii="Verdana" w:hAnsi="Verdana"/>
-                                <w:b/>
-                                <w:sz w:val="52"/>
-                              </w:rPr>
-                            </w:pPr>
-                            <w:r>
-                              <w:rPr>
-                                <w:rFonts w:ascii="Verdana" w:hAnsi="Verdana"/>
-                                <w:sz w:val="52"/>
-                              </w:rPr>
-                              <w:t>Module:</w:t>
-                            </w:r>
-                            <w:r>
-                              <w:rPr>
-                                <w:rFonts w:ascii="Verdana" w:hAnsi="Verdana"/>
-                                <w:b/>
-                                <w:sz w:val="52"/>
                               </w:rPr>
                               <w:t xml:space="preserve"> </w:t>
                             </w:r>
                             <w:r>
                               <w:rPr>
                                 <w:rFonts w:ascii="Verdana" w:hAnsi="Verdana"/>
-                                <w:sz w:val="52"/>
+                                <w:b/>
                               </w:rPr>
-                              <w:t>Website development Assignment 1</w:t>
+                              <w:t xml:space="preserve">Submission Date: Jan 15, 2017 </w:t>
                             </w:r>
-                          </w:p>
-                          <w:p>
-                            <w:pPr>
-                              <w:jc w:val="center"/>
-                              <w:rPr>
-                                <w:rFonts w:ascii="Verdana" w:hAnsi="Verdana"/>
-                                <w:b/>
-                                <w:sz w:val="52"/>
-                              </w:rPr>
-                            </w:pPr>
-                            <w:r>
-                              <w:rPr>
-                                <w:rFonts w:ascii="Verdana" w:hAnsi="Verdana"/>
-                                <w:b/>
-                                <w:sz w:val="52"/>
-                              </w:rPr>
-                              <w:t>GitHub</w:t>
-                            </w:r>
-                            <w:r>
-                              <w:rPr>
-                                <w:rFonts w:ascii="Verdana" w:hAnsi="Verdana"/>
-                                <w:b/>
-                                <w:sz w:val="52"/>
-                              </w:rPr>
-                              <w:t xml:space="preserve"> link: </w:t>
-                            </w:r>
-                            <w:hyperlink r:id="rId8" w:history="1">
-                              <w:r>
-                                <w:rPr>
-                                  <w:rStyle w:val="Hyperlink"/>
-                                  <w:rFonts w:ascii="Verdana" w:hAnsi="Verdana"/>
-                                  <w:sz w:val="28"/>
-                                </w:rPr>
-                                <w:t>https://daniel-tesfaye.github.io/csy1018-assign1/index.html</w:t>
-                              </w:r>
-                            </w:hyperlink>
-                          </w:p>
-                          <w:p>
-                            <w:pPr>
-                              <w:jc w:val="center"/>
-                            </w:pPr>
                           </w:p>
                         </w:txbxContent>
                       </wps:txbx>
@@ -209,128 +321,240 @@
               <v:rect w14:anchorId="6F21F66E" id="Rectangle 32" o:spid="_x0000_s1026" style="position:absolute;margin-left:-15.05pt;margin-top:44.5pt;width:471.35pt;height:515.7pt;z-index:251738112;visibility:visible;mso-wrap-style:square;mso-width-percent:0;mso-height-percent:0;mso-wrap-distance-left:9pt;mso-wrap-distance-top:0;mso-wrap-distance-right:9pt;mso-wrap-distance-bottom:0;mso-position-horizontal:absolute;mso-position-horizontal-relative:text;mso-position-vertical:absolute;mso-position-vertical-relative:text;mso-width-percent:0;mso-height-percent:0;mso-width-relative:margin;mso-height-relative:margin;v-text-anchor:middle" o:gfxdata="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" fillcolor="white [3201]" strokecolor="#ffc000 [3207]" strokeweight="1pt">
                 <v:textbox>
                   <w:txbxContent>
+                    <w:tbl>
+                      <w:tblPr>
+                        <w:tblW w:w="4600" w:type="pct"/>
+                        <w:tblCellMar>
+                          <w:left w:w="288" w:type="dxa"/>
+                          <w:right w:w="288" w:type="dxa"/>
+                        </w:tblCellMar>
+                        <w:tblLook w:val="04A0" w:firstRow="1" w:lastRow="0" w:firstColumn="1" w:lastColumn="0" w:noHBand="0" w:noVBand="1"/>
+                      </w:tblPr>
+                      <w:tblGrid>
+                        <w:gridCol w:w="8389"/>
+                      </w:tblGrid>
+                      <w:tr>
+                        <w:tc>
+                          <w:tcPr>
+                            <w:tcW w:w="9576" w:type="dxa"/>
+                          </w:tcPr>
+                          <w:sdt>
+                            <w:sdtPr>
+                              <w:rPr>
+                                <w:sz w:val="96"/>
+                              </w:rPr>
+                              <w:alias w:val="Title"/>
+                              <w:id w:val="-308007970"/>
+                              <w:placeholder>
+                                <w:docPart w:val="00BECA885BB74DC59A4BDF4581B14DBA"/>
+                              </w:placeholder>
+                              <w:dataBinding w:prefixMappings="xmlns:ns0='http://schemas.openxmlformats.org/package/2006/metadata/core-properties' xmlns:ns1='http://purl.org/dc/elements/1.1/'" w:xpath="/ns0:coreProperties[1]/ns1:title[1]" w:storeItemID="{6C3C8BC8-F283-45AE-878A-BAB7291924A1}"/>
+                              <w:text/>
+                            </w:sdtPr>
+                            <w:sdtContent>
+                              <w:p>
+                                <w:pPr>
+                                  <w:pStyle w:val="Title"/>
+                                  <w:jc w:val="center"/>
+                                  <w:rPr>
+                                    <w:sz w:val="96"/>
+                                  </w:rPr>
+                                </w:pPr>
+                                <w:r>
+                                  <w:rPr>
+                                    <w:sz w:val="96"/>
+                                  </w:rPr>
+                                  <w:t xml:space="preserve">Daniel Tesfaye </w:t>
+                                </w:r>
+                              </w:p>
+                            </w:sdtContent>
+                          </w:sdt>
+                        </w:tc>
+                      </w:tr>
+                      <w:tr>
+                        <w:tc>
+                          <w:tcPr>
+                            <w:tcW w:w="0" w:type="auto"/>
+                            <w:vAlign w:val="bottom"/>
+                          </w:tcPr>
+                          <w:sdt>
+                            <w:sdtPr>
+                              <w:rPr>
+                                <w:sz w:val="36"/>
+                                <w:szCs w:val="36"/>
+                              </w:rPr>
+                              <w:alias w:val="Subtitle"/>
+                              <w:id w:val="758173203"/>
+                              <w:placeholder>
+                                <w:docPart w:val="A874C65EFB154825B9B4FDEF7B649CD9"/>
+                              </w:placeholder>
+                              <w:dataBinding w:prefixMappings="xmlns:ns0='http://schemas.openxmlformats.org/package/2006/metadata/core-properties' xmlns:ns1='http://purl.org/dc/elements/1.1/'" w:xpath="/ns0:coreProperties[1]/ns1:subject[1]" w:storeItemID="{6C3C8BC8-F283-45AE-878A-BAB7291924A1}"/>
+                              <w:text/>
+                            </w:sdtPr>
+                            <w:sdtContent>
+                              <w:p>
+                                <w:pPr>
+                                  <w:pStyle w:val="Subtitle"/>
+                                  <w:jc w:val="center"/>
+                                  <w:rPr>
+                                    <w:sz w:val="36"/>
+                                    <w:szCs w:val="36"/>
+                                  </w:rPr>
+                                </w:pPr>
+                                <w:r>
+                                  <w:rPr>
+                                    <w:sz w:val="36"/>
+                                    <w:szCs w:val="36"/>
+                                  </w:rPr>
+                                  <w:t>Student ID: 16433269</w:t>
+                                </w:r>
+                              </w:p>
+                            </w:sdtContent>
+                          </w:sdt>
+                        </w:tc>
+                      </w:tr>
+                      <w:tr>
+                        <w:tc>
+                          <w:tcPr>
+                            <w:tcW w:w="0" w:type="auto"/>
+                            <w:vAlign w:val="bottom"/>
+                          </w:tcPr>
+                          <w:p/>
+                        </w:tc>
+                      </w:tr>
+                      <w:tr>
+                        <w:tc>
+                          <w:tcPr>
+                            <w:tcW w:w="0" w:type="auto"/>
+                            <w:vAlign w:val="bottom"/>
+                          </w:tcPr>
+                          <w:sdt>
+                            <w:sdtPr>
+                              <w:rPr>
+                                <w:rFonts w:ascii="Verdana" w:eastAsiaTheme="minorEastAsia" w:hAnsi="Verdana"/>
+                                <w:b/>
+                                <w:sz w:val="24"/>
+                                <w:lang w:val="en-US"/>
+                              </w:rPr>
+                              <w:alias w:val="Abstract"/>
+                              <w:id w:val="553592755"/>
+                              <w:placeholder>
+                                <w:docPart w:val="4A8D7D93290B457C9412CAF129C7364B"/>
+                              </w:placeholder>
+                              <w:dataBinding w:prefixMappings="xmlns:ns0='http://schemas.microsoft.com/office/2006/coverPageProps'" w:xpath="/ns0:CoverPageProperties[1]/ns0:Abstract[1]" w:storeItemID="{55AF091B-3C7A-41E3-B477-F2FDAA23CFDA}"/>
+                              <w:text/>
+                            </w:sdtPr>
+                            <w:sdtContent>
+                              <w:p>
+                                <w:pPr>
+                                  <w:jc w:val="center"/>
+                                </w:pPr>
+                                <w:r>
+                                  <w:rPr>
+                                    <w:rFonts w:ascii="Verdana" w:eastAsiaTheme="minorEastAsia" w:hAnsi="Verdana"/>
+                                    <w:b/>
+                                    <w:sz w:val="24"/>
+                                    <w:lang w:val="en-US"/>
+                                  </w:rPr>
+                                  <w:t>GitHub</w:t>
+                                </w:r>
+                                <w:r>
+                                  <w:rPr>
+                                    <w:rFonts w:ascii="Verdana" w:eastAsiaTheme="minorEastAsia" w:hAnsi="Verdana"/>
+                                    <w:b/>
+                                    <w:sz w:val="24"/>
+                                    <w:lang w:val="en-US"/>
+                                  </w:rPr>
+                                  <w:t>:  https://daniel-tesfaye.github.io/csy1018-assign1/index.html</w:t>
+                                </w:r>
+                                <w:r>
+                                  <w:rPr>
+                                    <w:rFonts w:ascii="Verdana" w:eastAsiaTheme="minorEastAsia" w:hAnsi="Verdana"/>
+                                    <w:b/>
+                                    <w:sz w:val="24"/>
+                                    <w:lang w:val="en-US"/>
+                                  </w:rPr>
+                                  <w:t xml:space="preserve"> </w:t>
+                                </w:r>
+                              </w:p>
+                            </w:sdtContent>
+                          </w:sdt>
+                        </w:tc>
+                      </w:tr>
+                      <w:tr>
+                        <w:tc>
+                          <w:tcPr>
+                            <w:tcW w:w="0" w:type="auto"/>
+                            <w:vAlign w:val="bottom"/>
+                          </w:tcPr>
+                          <w:p/>
+                        </w:tc>
+                      </w:tr>
+                    </w:tbl>
                     <w:p>
                       <w:pPr>
-                        <w:jc w:val="center"/>
                         <w:rPr>
                           <w:rFonts w:ascii="Verdana" w:hAnsi="Verdana"/>
                           <w:b/>
-                          <w:sz w:val="52"/>
                         </w:rPr>
                       </w:pPr>
                       <w:r>
                         <w:rPr>
                           <w:rFonts w:ascii="Verdana" w:hAnsi="Verdana"/>
-                          <w:sz w:val="52"/>
+                          <w:b/>
                         </w:rPr>
-                        <w:t>Name:</w:t>
+                        <w:t xml:space="preserve">                               </w:t>
                       </w:r>
                       <w:r>
                         <w:rPr>
                           <w:rFonts w:ascii="Verdana" w:hAnsi="Verdana"/>
                           <w:b/>
-                          <w:sz w:val="52"/>
                         </w:rPr>
-                        <w:t xml:space="preserve"> Daniel Tesfaye</w:t>
+                        <w:t xml:space="preserve">Assignment </w:t>
+                      </w:r>
+                      <w:r>
+                        <w:rPr>
+                          <w:rFonts w:ascii="Verdana" w:hAnsi="Verdana"/>
+                          <w:b/>
+                        </w:rPr>
+                        <w:t>1:</w:t>
+                      </w:r>
+                      <w:r>
+                        <w:rPr>
+                          <w:rFonts w:ascii="Verdana" w:hAnsi="Verdana"/>
+                          <w:b/>
+                        </w:rPr>
+                        <w:t xml:space="preserve"> Web development </w:t>
                       </w:r>
                     </w:p>
                     <w:p>
                       <w:pPr>
-                        <w:jc w:val="center"/>
                         <w:rPr>
                           <w:rFonts w:ascii="Verdana" w:hAnsi="Verdana"/>
                           <w:b/>
-                          <w:sz w:val="52"/>
                         </w:rPr>
                       </w:pPr>
                       <w:r>
                         <w:rPr>
                           <w:rFonts w:ascii="Verdana" w:hAnsi="Verdana"/>
-                          <w:sz w:val="52"/>
+                          <w:b/>
                         </w:rPr>
-                        <w:t>Student ID:</w:t>
+                        <w:t xml:space="preserve">                               </w:t>
                       </w:r>
                       <w:r>
                         <w:rPr>
                           <w:rFonts w:ascii="Verdana" w:hAnsi="Verdana"/>
                           <w:b/>
-                          <w:sz w:val="52"/>
-                        </w:rPr>
-                        <w:t xml:space="preserve"> 16433269</w:t>
-                      </w:r>
-                    </w:p>
-                    <w:p>
-                      <w:pPr>
-                        <w:jc w:val="center"/>
-                        <w:rPr>
-                          <w:rFonts w:ascii="Verdana" w:hAnsi="Verdana"/>
-                          <w:b/>
-                          <w:sz w:val="52"/>
-                        </w:rPr>
-                      </w:pPr>
-                      <w:r>
-                        <w:rPr>
-                          <w:rFonts w:ascii="Verdana" w:hAnsi="Verdana"/>
-                          <w:sz w:val="52"/>
-                        </w:rPr>
-                        <w:t>Module:</w:t>
-                      </w:r>
-                      <w:r>
-                        <w:rPr>
-                          <w:rFonts w:ascii="Verdana" w:hAnsi="Verdana"/>
-                          <w:b/>
-                          <w:sz w:val="52"/>
                         </w:rPr>
                         <w:t xml:space="preserve"> </w:t>
                       </w:r>
                       <w:r>
                         <w:rPr>
                           <w:rFonts w:ascii="Verdana" w:hAnsi="Verdana"/>
-                          <w:sz w:val="52"/>
+                          <w:b/>
                         </w:rPr>
-                        <w:t>Website development Assignment 1</w:t>
+                        <w:t xml:space="preserve">Submission Date: Jan 15, 2017 </w:t>
                       </w:r>
-                    </w:p>
-                    <w:p>
-                      <w:pPr>
-                        <w:jc w:val="center"/>
-                        <w:rPr>
-                          <w:rFonts w:ascii="Verdana" w:hAnsi="Verdana"/>
-                          <w:b/>
-                          <w:sz w:val="52"/>
-                        </w:rPr>
-                      </w:pPr>
-                      <w:r>
-                        <w:rPr>
-                          <w:rFonts w:ascii="Verdana" w:hAnsi="Verdana"/>
-                          <w:b/>
-                          <w:sz w:val="52"/>
-                        </w:rPr>
-                        <w:t>GitHub</w:t>
-                      </w:r>
-                      <w:r>
-                        <w:rPr>
-                          <w:rFonts w:ascii="Verdana" w:hAnsi="Verdana"/>
-                          <w:b/>
-                          <w:sz w:val="52"/>
-                        </w:rPr>
-                        <w:t xml:space="preserve"> link: </w:t>
-                      </w:r>
-                      <w:hyperlink r:id="rId9" w:history="1">
-                        <w:r>
-                          <w:rPr>
-                            <w:rStyle w:val="Hyperlink"/>
-                            <w:rFonts w:ascii="Verdana" w:hAnsi="Verdana"/>
-                            <w:sz w:val="28"/>
-                          </w:rPr>
-                          <w:t>https://daniel-tesfaye.github.io/csy1018-assign1/index.html</w:t>
-                        </w:r>
-                      </w:hyperlink>
-                    </w:p>
-                    <w:p>
-                      <w:pPr>
-                        <w:jc w:val="center"/>
-                      </w:pPr>
                     </w:p>
                   </w:txbxContent>
                 </v:textbox>
@@ -2672,14 +2896,12 @@
           </mc:Fallback>
         </mc:AlternateContent>
       </w:r>
-      <w:proofErr w:type="gramStart"/>
       <w:r>
-        <w:t xml:space="preserve">cv  </w:t>
+        <w:t xml:space="preserve">Curriculum </w:t>
       </w:r>
       <w:r>
-        <w:t>page</w:t>
+        <w:t>vitae page</w:t>
       </w:r>
-      <w:proofErr w:type="gramEnd"/>
       <w:r>
         <w:t xml:space="preserve"> </w:t>
       </w:r>
@@ -7661,7 +7883,7 @@
             <wp:cNvGraphicFramePr/>
             <a:graphic xmlns:a="http://schemas.openxmlformats.org/drawingml/2006/main">
               <a:graphicData uri="http://schemas.openxmlformats.org/drawingml/2006/diagram">
-                <dgm:relIds xmlns:dgm="http://schemas.openxmlformats.org/drawingml/2006/diagram" xmlns:r="http://schemas.openxmlformats.org/officeDocument/2006/relationships" r:dm="rId10" r:lo="rId11" r:qs="rId12" r:cs="rId13"/>
+                <dgm:relIds xmlns:dgm="http://schemas.openxmlformats.org/drawingml/2006/diagram" xmlns:r="http://schemas.openxmlformats.org/officeDocument/2006/relationships" r:dm="rId9" r:lo="rId10" r:qs="rId11" r:cs="rId12"/>
               </a:graphicData>
             </a:graphic>
           </wp:inline>
@@ -7708,19 +7930,7 @@
         <w:rPr>
           <w:rFonts w:ascii="Verdana" w:hAnsi="Verdana"/>
         </w:rPr>
-        <w:t xml:space="preserve"> </w:t>
-      </w:r>
-      <w:r>
-        <w:rPr>
-          <w:rFonts w:ascii="Verdana" w:hAnsi="Verdana"/>
-        </w:rPr>
-        <w:t>which</w:t>
-      </w:r>
-      <w:r>
-        <w:rPr>
-          <w:rFonts w:ascii="Verdana" w:hAnsi="Verdana"/>
-        </w:rPr>
-        <w:t xml:space="preserve"> helped me </w:t>
+        <w:t xml:space="preserve"> which helped me </w:t>
       </w:r>
       <w:r>
         <w:rPr>
@@ -8078,8 +8288,40 @@
           <w:rFonts w:ascii="Verdana" w:hAnsi="Verdana"/>
         </w:rPr>
       </w:pPr>
-      <w:bookmarkStart w:id="0" w:name="_GoBack"/>
-      <w:bookmarkEnd w:id="0"/>
+      <w:r>
+        <w:rPr>
+          <w:rFonts w:ascii="Verdana" w:hAnsi="Verdana"/>
+        </w:rPr>
+        <w:t xml:space="preserve">Jan 15 has completed the final version pushed to GitHub. </w:t>
+      </w:r>
+      <w:r>
+        <w:rPr>
+          <w:rFonts w:ascii="Verdana" w:hAnsi="Verdana"/>
+        </w:rPr>
+        <w:t xml:space="preserve">( </w:t>
+      </w:r>
+      <w:hyperlink r:id="rId14" w:history="1">
+        <w:r>
+          <w:rPr>
+            <w:rStyle w:val="Hyperlink"/>
+            <w:rFonts w:ascii="Verdana" w:hAnsi="Verdana"/>
+          </w:rPr>
+          <w:t>https://daniel-tesfaye.github.io/csy1018-assign1/contact.html</w:t>
+        </w:r>
+      </w:hyperlink>
+      <w:r>
+        <w:rPr>
+          <w:rFonts w:ascii="Verdana" w:hAnsi="Verdana"/>
+        </w:rPr>
+        <w:t xml:space="preserve">) </w:t>
+      </w:r>
+    </w:p>
+    <w:p>
+      <w:pPr>
+        <w:rPr>
+          <w:rFonts w:ascii="Verdana" w:hAnsi="Verdana"/>
+        </w:rPr>
+      </w:pPr>
     </w:p>
     <w:p>
       <w:pPr>
@@ -8126,20 +8368,11 @@
     <w:p>
       <w:pPr>
         <w:pStyle w:val="ListParagraph"/>
-        <w:numPr>
-          <w:ilvl w:val="0"/>
-          <w:numId w:val="1"/>
-        </w:numPr>
+        <w:ind w:left="804"/>
         <w:rPr>
           <w:rFonts w:ascii="Verdana" w:hAnsi="Verdana"/>
         </w:rPr>
       </w:pPr>
-      <w:r>
-        <w:rPr>
-          <w:rFonts w:ascii="Verdana" w:hAnsi="Verdana"/>
-        </w:rPr>
-        <w:t>CSS3 border-bottom-right-radius property (no date) Available at: http://www.w3schools.com/cssref/css3_pr_border-bottom-right-radius.asp (Accessed: 15 January 2017).</w:t>
-      </w:r>
     </w:p>
     <w:p>
       <w:pPr>
@@ -8149,54 +8382,32 @@
           <w:numId w:val="1"/>
         </w:numPr>
         <w:rPr>
-          <w:rStyle w:val="lookup-resultcontent"/>
           <w:rFonts w:ascii="Verdana" w:hAnsi="Verdana"/>
         </w:rPr>
       </w:pPr>
-      <w:proofErr w:type="spellStart"/>
       <w:r>
         <w:rPr>
-          <w:rStyle w:val="lookup-resultcontent"/>
-          <w:rFonts w:ascii="Helvetica" w:hAnsi="Helvetica" w:cs="Helvetica"/>
-          <w:color w:val="505050"/>
-        </w:rPr>
-        <w:t>iconmonstr</w:t>
+          <w:rFonts w:ascii="Verdana" w:hAnsi="Verdana"/>
+        </w:rPr>
+        <w:t>CSS3 border-bottom-right-radius property (no date) Available at: http://www.w3schools.com/cssref/css3_pr_border-bottom-right-radius.asp (Accessed: 15 January 2017).</w:t>
       </w:r>
-      <w:proofErr w:type="spellEnd"/>
-      <w:r>
-        <w:rPr>
-          <w:rStyle w:val="lookup-resultcontent"/>
-          <w:rFonts w:ascii="Helvetica" w:hAnsi="Helvetica" w:cs="Helvetica"/>
-          <w:color w:val="505050"/>
-        </w:rPr>
-        <w:t xml:space="preserve"> (2017)</w:t>
-      </w:r>
-      <w:r>
-        <w:rPr>
-          <w:rStyle w:val="apple-converted-space"/>
-          <w:rFonts w:ascii="Helvetica" w:hAnsi="Helvetica" w:cs="Helvetica"/>
-          <w:color w:val="505050"/>
-        </w:rPr>
-        <w:t> </w:t>
-      </w:r>
-      <w:r>
-        <w:rPr>
-          <w:rStyle w:val="lookup-resultcontent"/>
-          <w:rFonts w:ascii="Helvetica" w:hAnsi="Helvetica" w:cs="Helvetica"/>
-          <w:i/>
-          <w:iCs/>
-          <w:color w:val="505050"/>
-        </w:rPr>
-        <w:t>Discover 3622+ free simple icons in 256 collections</w:t>
-      </w:r>
-      <w:r>
-        <w:rPr>
-          <w:rStyle w:val="lookup-resultcontent"/>
-          <w:rFonts w:ascii="Helvetica" w:hAnsi="Helvetica" w:cs="Helvetica"/>
-          <w:color w:val="505050"/>
-        </w:rPr>
-        <w:t>. Available at: http://iconmonstr.com/ (Accessed: 15 January 2017).</w:t>
-      </w:r>
+    </w:p>
+    <w:p>
+      <w:pPr>
+        <w:pStyle w:val="ListParagraph"/>
+        <w:rPr>
+          <w:rFonts w:ascii="Verdana" w:hAnsi="Verdana"/>
+        </w:rPr>
+      </w:pPr>
+    </w:p>
+    <w:p>
+      <w:pPr>
+        <w:pStyle w:val="ListParagraph"/>
+        <w:ind w:left="804"/>
+        <w:rPr>
+          <w:rFonts w:ascii="Verdana" w:hAnsi="Verdana"/>
+        </w:rPr>
+      </w:pPr>
     </w:p>
     <w:p>
       <w:pPr>
@@ -8215,6 +8426,73 @@
         <w:rPr>
           <w:rStyle w:val="lookup-resultcontent"/>
           <w:rFonts w:ascii="Helvetica" w:hAnsi="Helvetica" w:cs="Helvetica"/>
+          <w:color w:val="505050"/>
+        </w:rPr>
+        <w:t>iconmonstr</w:t>
+      </w:r>
+      <w:proofErr w:type="spellEnd"/>
+      <w:r>
+        <w:rPr>
+          <w:rStyle w:val="lookup-resultcontent"/>
+          <w:rFonts w:ascii="Helvetica" w:hAnsi="Helvetica" w:cs="Helvetica"/>
+          <w:color w:val="505050"/>
+        </w:rPr>
+        <w:t xml:space="preserve"> (2017)</w:t>
+      </w:r>
+      <w:r>
+        <w:rPr>
+          <w:rStyle w:val="apple-converted-space"/>
+          <w:rFonts w:ascii="Helvetica" w:hAnsi="Helvetica" w:cs="Helvetica"/>
+          <w:color w:val="505050"/>
+        </w:rPr>
+        <w:t> </w:t>
+      </w:r>
+      <w:r>
+        <w:rPr>
+          <w:rStyle w:val="lookup-resultcontent"/>
+          <w:rFonts w:ascii="Helvetica" w:hAnsi="Helvetica" w:cs="Helvetica"/>
+          <w:i/>
+          <w:iCs/>
+          <w:color w:val="505050"/>
+        </w:rPr>
+        <w:t>Discover 3622+ free simple icons in 256 collections</w:t>
+      </w:r>
+      <w:r>
+        <w:rPr>
+          <w:rStyle w:val="lookup-resultcontent"/>
+          <w:rFonts w:ascii="Helvetica" w:hAnsi="Helvetica" w:cs="Helvetica"/>
+          <w:color w:val="505050"/>
+        </w:rPr>
+        <w:t>. Available at: http://iconmonstr.com/ (Accessed: 15 January 2017).</w:t>
+      </w:r>
+    </w:p>
+    <w:p>
+      <w:pPr>
+        <w:pStyle w:val="ListParagraph"/>
+        <w:ind w:left="804"/>
+        <w:rPr>
+          <w:rStyle w:val="lookup-resultcontent"/>
+          <w:rFonts w:ascii="Verdana" w:hAnsi="Verdana"/>
+        </w:rPr>
+      </w:pPr>
+    </w:p>
+    <w:p>
+      <w:pPr>
+        <w:pStyle w:val="ListParagraph"/>
+        <w:numPr>
+          <w:ilvl w:val="0"/>
+          <w:numId w:val="1"/>
+        </w:numPr>
+        <w:rPr>
+          <w:rStyle w:val="lookup-resultcontent"/>
+          <w:rFonts w:ascii="Verdana" w:hAnsi="Verdana"/>
+        </w:rPr>
+      </w:pPr>
+      <w:proofErr w:type="spellStart"/>
+      <w:r>
+        <w:rPr>
+          <w:rStyle w:val="lookup-resultcontent"/>
+          <w:rFonts w:ascii="Helvetica" w:hAnsi="Helvetica" w:cs="Helvetica"/>
           <w:i/>
           <w:iCs/>
           <w:color w:val="505050"/>
@@ -8238,6 +8516,27 @@
         </w:rPr>
         <w:t>(2017) Available at: http://codepen.io/ (Accessed: 15 January 2017).</w:t>
       </w:r>
+    </w:p>
+    <w:p>
+      <w:pPr>
+        <w:pStyle w:val="ListParagraph"/>
+        <w:rPr>
+          <w:rStyle w:val="lookup-resultcontent"/>
+          <w:rFonts w:ascii="Verdana" w:hAnsi="Verdana"/>
+        </w:rPr>
+      </w:pPr>
+    </w:p>
+    <w:p>
+      <w:pPr>
+        <w:pStyle w:val="ListParagraph"/>
+        <w:ind w:left="804"/>
+        <w:rPr>
+          <w:rStyle w:val="lookup-resultcontent"/>
+          <w:rFonts w:ascii="Verdana" w:hAnsi="Verdana"/>
+        </w:rPr>
+      </w:pPr>
+      <w:bookmarkStart w:id="0" w:name="_GoBack"/>
+      <w:bookmarkEnd w:id="0"/>
     </w:p>
     <w:p>
       <w:pPr>
@@ -8359,15 +8658,7 @@
         <w:color w:val="FFFFFF" w:themeColor="background1"/>
         <w:highlight w:val="black"/>
       </w:rPr>
-      <w:t>1018</w:t>
-    </w:r>
-    <w:r>
-      <w:rPr>
-        <w:rFonts w:ascii="Verdana" w:hAnsi="Verdana"/>
-        <w:color w:val="FFFFFF" w:themeColor="background1"/>
-        <w:highlight w:val="black"/>
-      </w:rPr>
-      <w:t xml:space="preserve"> </w:t>
+      <w:t xml:space="preserve">1018 </w:t>
     </w:r>
     <w:r>
       <w:rPr>
@@ -9000,6 +9291,88 @@
     <w:name w:val="apple-converted-space"/>
     <w:basedOn w:val="DefaultParagraphFont"/>
     <w:rsid w:val="00496DCB"/>
+  </w:style>
+  <w:style w:type="paragraph" w:styleId="Title">
+    <w:name w:val="Title"/>
+    <w:basedOn w:val="Normal"/>
+    <w:next w:val="Normal"/>
+    <w:link w:val="TitleChar"/>
+    <w:uiPriority w:val="10"/>
+    <w:qFormat/>
+    <w:rsid w:val="00881F48"/>
+    <w:pPr>
+      <w:spacing w:after="300" w:line="240" w:lineRule="auto"/>
+      <w:contextualSpacing/>
+    </w:pPr>
+    <w:rPr>
+      <w:rFonts w:asciiTheme="majorHAnsi" w:eastAsiaTheme="majorEastAsia" w:hAnsiTheme="majorHAnsi" w:cstheme="majorBidi"/>
+      <w:color w:val="44546A" w:themeColor="text2"/>
+      <w:spacing w:val="5"/>
+      <w:kern w:val="28"/>
+      <w:sz w:val="60"/>
+      <w:szCs w:val="56"/>
+      <w:lang w:val="en-US"/>
+      <w14:ligatures w14:val="standardContextual"/>
+      <w14:cntxtAlts/>
+    </w:rPr>
+  </w:style>
+  <w:style w:type="character" w:customStyle="1" w:styleId="TitleChar">
+    <w:name w:val="Title Char"/>
+    <w:basedOn w:val="DefaultParagraphFont"/>
+    <w:link w:val="Title"/>
+    <w:uiPriority w:val="10"/>
+    <w:rsid w:val="00881F48"/>
+    <w:rPr>
+      <w:rFonts w:asciiTheme="majorHAnsi" w:eastAsiaTheme="majorEastAsia" w:hAnsiTheme="majorHAnsi" w:cstheme="majorBidi"/>
+      <w:color w:val="44546A" w:themeColor="text2"/>
+      <w:spacing w:val="5"/>
+      <w:kern w:val="28"/>
+      <w:sz w:val="60"/>
+      <w:szCs w:val="56"/>
+      <w:lang w:val="en-US"/>
+      <w14:ligatures w14:val="standardContextual"/>
+      <w14:cntxtAlts/>
+    </w:rPr>
+  </w:style>
+  <w:style w:type="paragraph" w:styleId="Subtitle">
+    <w:name w:val="Subtitle"/>
+    <w:basedOn w:val="Normal"/>
+    <w:next w:val="Normal"/>
+    <w:link w:val="SubtitleChar"/>
+    <w:uiPriority w:val="11"/>
+    <w:qFormat/>
+    <w:rsid w:val="00881F48"/>
+    <w:pPr>
+      <w:numPr>
+        <w:ilvl w:val="1"/>
+      </w:numPr>
+      <w:spacing w:after="200" w:line="276" w:lineRule="auto"/>
+    </w:pPr>
+    <w:rPr>
+      <w:rFonts w:eastAsiaTheme="majorEastAsia" w:cstheme="majorBidi"/>
+      <w:iCs/>
+      <w:color w:val="000000" w:themeColor="text1"/>
+      <w:spacing w:val="15"/>
+      <w:sz w:val="24"/>
+      <w:szCs w:val="24"/>
+      <w:lang w:val="en-US"/>
+    </w:rPr>
+  </w:style>
+  <w:style w:type="character" w:customStyle="1" w:styleId="SubtitleChar">
+    <w:name w:val="Subtitle Char"/>
+    <w:basedOn w:val="DefaultParagraphFont"/>
+    <w:link w:val="Subtitle"/>
+    <w:uiPriority w:val="11"/>
+    <w:rsid w:val="00881F48"/>
+    <w:rPr>
+      <w:rFonts w:eastAsiaTheme="majorEastAsia" w:cstheme="majorBidi"/>
+      <w:iCs/>
+      <w:color w:val="000000" w:themeColor="text1"/>
+      <w:spacing w:val="15"/>
+      <w:sz w:val="24"/>
+      <w:szCs w:val="24"/>
+      <w:lang w:val="en-US"/>
+    </w:rPr>
   </w:style>
 </w:styles>
 </file>
@@ -11110,7 +11483,7 @@
   <dgm:whole/>
   <dgm:extLst>
     <a:ext uri="http://schemas.microsoft.com/office/drawing/2008/diagram">
-      <dsp:dataModelExt xmlns:dsp="http://schemas.microsoft.com/office/drawing/2008/diagram" relId="rId14" minVer="http://schemas.openxmlformats.org/drawingml/2006/diagram"/>
+      <dsp:dataModelExt xmlns:dsp="http://schemas.microsoft.com/office/drawing/2008/diagram" relId="rId13" minVer="http://schemas.openxmlformats.org/drawingml/2006/diagram"/>
     </a:ext>
   </dgm:extLst>
 </dgm:dataModel>
@@ -16265,6 +16638,624 @@
 </dgm:styleDef>
 </file>
 
+<file path=word/glossary/document.xml><?xml version="1.0" encoding="utf-8"?>
+<w:glossaryDocument xmlns:wpc="http://schemas.microsoft.com/office/word/2010/wordprocessingCanvas" xmlns:cx="http://schemas.microsoft.com/office/drawing/2014/chartex" xmlns:cx1="http://schemas.microsoft.com/office/drawing/2015/9/8/chartex" xmlns:cx2="http://schemas.microsoft.com/office/drawing/2015/10/21/chartex" xmlns:mc="http://schemas.openxmlformats.org/markup-compatibility/2006" xmlns:o="urn:schemas-microsoft-com:office:office" xmlns:r="http://schemas.openxmlformats.org/officeDocument/2006/relationships" xmlns:m="http://schemas.openxmlformats.org/officeDocument/2006/math" xmlns:v="urn:schemas-microsoft-com:vml" xmlns:wp14="http://schemas.microsoft.com/office/word/2010/wordprocessingDrawing" xmlns:wp="http://schemas.openxmlformats.org/drawingml/2006/wordprocessingDrawing" xmlns:w10="urn:schemas-microsoft-com:office:word" xmlns:w="http://schemas.openxmlformats.org/wordprocessingml/2006/main" xmlns:w14="http://schemas.microsoft.com/office/word/2010/wordml" xmlns:w15="http://schemas.microsoft.com/office/word/2012/wordml" xmlns:w16se="http://schemas.microsoft.com/office/word/2015/wordml/symex" xmlns:wpg="http://schemas.microsoft.com/office/word/2010/wordprocessingGroup" xmlns:wpi="http://schemas.microsoft.com/office/word/2010/wordprocessingInk" xmlns:wne="http://schemas.microsoft.com/office/word/2006/wordml" xmlns:wps="http://schemas.microsoft.com/office/word/2010/wordprocessingShape" mc:Ignorable="w14 w15 w16se wp14">
+  <w:docParts>
+    <w:docPart>
+      <w:docPartPr>
+        <w:name w:val="00BECA885BB74DC59A4BDF4581B14DBA"/>
+        <w:category>
+          <w:name w:val="General"/>
+          <w:gallery w:val="placeholder"/>
+        </w:category>
+        <w:types>
+          <w:type w:val="bbPlcHdr"/>
+        </w:types>
+        <w:behaviors>
+          <w:behavior w:val="content"/>
+        </w:behaviors>
+        <w:guid w:val="{72C82945-7198-40EC-A07C-49DFC0948C7B}"/>
+      </w:docPartPr>
+      <w:docPartBody>
+        <w:p>
+          <w:pPr>
+            <w:pStyle w:val="00BECA885BB74DC59A4BDF4581B14DBA"/>
+          </w:pPr>
+          <w:r>
+            <w:rPr>
+              <w:rFonts w:asciiTheme="majorHAnsi" w:eastAsiaTheme="majorEastAsia" w:hAnsiTheme="majorHAnsi" w:cstheme="majorBidi"/>
+              <w:sz w:val="80"/>
+              <w:szCs w:val="80"/>
+            </w:rPr>
+            <w:t>[Type the document title]</w:t>
+          </w:r>
+        </w:p>
+      </w:docPartBody>
+    </w:docPart>
+    <w:docPart>
+      <w:docPartPr>
+        <w:name w:val="A874C65EFB154825B9B4FDEF7B649CD9"/>
+        <w:category>
+          <w:name w:val="General"/>
+          <w:gallery w:val="placeholder"/>
+        </w:category>
+        <w:types>
+          <w:type w:val="bbPlcHdr"/>
+        </w:types>
+        <w:behaviors>
+          <w:behavior w:val="content"/>
+        </w:behaviors>
+        <w:guid w:val="{965B4D88-0FB6-4A08-B3F2-8ACCA422A4F1}"/>
+      </w:docPartPr>
+      <w:docPartBody>
+        <w:p>
+          <w:pPr>
+            <w:pStyle w:val="A874C65EFB154825B9B4FDEF7B649CD9"/>
+          </w:pPr>
+          <w:r>
+            <w:rPr>
+              <w:rFonts w:asciiTheme="majorHAnsi" w:eastAsiaTheme="majorEastAsia" w:hAnsiTheme="majorHAnsi" w:cstheme="majorBidi"/>
+              <w:sz w:val="44"/>
+              <w:szCs w:val="44"/>
+            </w:rPr>
+            <w:t>[Type the document subtitle]</w:t>
+          </w:r>
+        </w:p>
+      </w:docPartBody>
+    </w:docPart>
+    <w:docPart>
+      <w:docPartPr>
+        <w:name w:val="4A8D7D93290B457C9412CAF129C7364B"/>
+        <w:category>
+          <w:name w:val="General"/>
+          <w:gallery w:val="placeholder"/>
+        </w:category>
+        <w:types>
+          <w:type w:val="bbPlcHdr"/>
+        </w:types>
+        <w:behaviors>
+          <w:behavior w:val="content"/>
+        </w:behaviors>
+        <w:guid w:val="{0C3C8D8B-3E06-4CF9-8254-BAC7D78A3DE4}"/>
+      </w:docPartPr>
+      <w:docPartBody>
+        <w:p>
+          <w:pPr>
+            <w:pStyle w:val="4A8D7D93290B457C9412CAF129C7364B"/>
+          </w:pPr>
+          <w:r>
+            <w:t>[Type the abstract of the document here. The abstract is typically a short summary of the contents of the document. Type the abstract of the document here. The abstract is typically a short summary of the contents of the document.]</w:t>
+          </w:r>
+        </w:p>
+      </w:docPartBody>
+    </w:docPart>
+  </w:docParts>
+</w:glossaryDocument>
+</file>
+
+<file path=word/glossary/fontTable.xml><?xml version="1.0" encoding="utf-8"?>
+<w:fonts xmlns:mc="http://schemas.openxmlformats.org/markup-compatibility/2006" xmlns:r="http://schemas.openxmlformats.org/officeDocument/2006/relationships" xmlns:w="http://schemas.openxmlformats.org/wordprocessingml/2006/main" xmlns:w14="http://schemas.microsoft.com/office/word/2010/wordml" xmlns:w15="http://schemas.microsoft.com/office/word/2012/wordml" xmlns:w16se="http://schemas.microsoft.com/office/word/2015/wordml/symex" mc:Ignorable="w14 w15 w16se">
+  <w:font w:name="Calibri">
+    <w:panose1 w:val="020F0502020204030204"/>
+    <w:charset w:val="00"/>
+    <w:family w:val="swiss"/>
+    <w:pitch w:val="variable"/>
+    <w:sig w:usb0="E0002AFF" w:usb1="4000ACFF" w:usb2="00000001" w:usb3="00000000" w:csb0="000001FF" w:csb1="00000000"/>
+  </w:font>
+  <w:font w:name="Times New Roman">
+    <w:panose1 w:val="02020603050405020304"/>
+    <w:charset w:val="00"/>
+    <w:family w:val="roman"/>
+    <w:pitch w:val="variable"/>
+    <w:sig w:usb0="E0002AFF" w:usb1="C0007843" w:usb2="00000009" w:usb3="00000000" w:csb0="000001FF" w:csb1="00000000"/>
+  </w:font>
+  <w:font w:name="Calibri Light">
+    <w:panose1 w:val="020F0302020204030204"/>
+    <w:charset w:val="00"/>
+    <w:family w:val="swiss"/>
+    <w:pitch w:val="variable"/>
+    <w:sig w:usb0="E0002AFF" w:usb1="C000247B" w:usb2="00000009" w:usb3="00000000" w:csb0="000001FF" w:csb1="00000000"/>
+  </w:font>
+  <w:font w:name="Verdana">
+    <w:panose1 w:val="020B0604030504040204"/>
+    <w:charset w:val="00"/>
+    <w:family w:val="swiss"/>
+    <w:pitch w:val="variable"/>
+    <w:sig w:usb0="A10006FF" w:usb1="4000205B" w:usb2="00000010" w:usb3="00000000" w:csb0="0000019F" w:csb1="00000000"/>
+  </w:font>
+  <w:font w:name="Helvetica">
+    <w:panose1 w:val="020B0604020202020204"/>
+    <w:charset w:val="00"/>
+    <w:family w:val="swiss"/>
+    <w:pitch w:val="variable"/>
+    <w:sig w:usb0="E0002EFF" w:usb1="C0007843" w:usb2="00000009" w:usb3="00000000" w:csb0="000001FF" w:csb1="00000000"/>
+  </w:font>
+</w:fonts>
+</file>
+
+<file path=word/glossary/settings.xml><?xml version="1.0" encoding="utf-8"?>
+<w:settings xmlns:mc="http://schemas.openxmlformats.org/markup-compatibility/2006" xmlns:o="urn:schemas-microsoft-com:office:office" xmlns:r="http://schemas.openxmlformats.org/officeDocument/2006/relationships" xmlns:m="http://schemas.openxmlformats.org/officeDocument/2006/math" xmlns:v="urn:schemas-microsoft-com:vml" xmlns:w10="urn:schemas-microsoft-com:office:word" xmlns:w="http://schemas.openxmlformats.org/wordprocessingml/2006/main" xmlns:w14="http://schemas.microsoft.com/office/word/2010/wordml" xmlns:w15="http://schemas.microsoft.com/office/word/2012/wordml" xmlns:w16se="http://schemas.microsoft.com/office/word/2015/wordml/symex" xmlns:sl="http://schemas.openxmlformats.org/schemaLibrary/2006/main" mc:Ignorable="w14 w15 w16se">
+  <w:view w:val="normal"/>
+  <w:defaultTabStop w:val="720"/>
+  <w:characterSpacingControl w:val="doNotCompress"/>
+  <w:compat>
+    <w:useFELayout/>
+    <w:compatSetting w:name="compatibilityMode" w:uri="http://schemas.microsoft.com/office/word" w:val="15"/>
+    <w:compatSetting w:name="overrideTableStyleFontSizeAndJustification" w:uri="http://schemas.microsoft.com/office/word" w:val="1"/>
+    <w:compatSetting w:name="enableOpenTypeFeatures" w:uri="http://schemas.microsoft.com/office/word" w:val="1"/>
+    <w:compatSetting w:name="doNotFlipMirrorIndents" w:uri="http://schemas.microsoft.com/office/word" w:val="1"/>
+    <w:compatSetting w:name="differentiateMultirowTableHeaders" w:uri="http://schemas.microsoft.com/office/word" w:val="1"/>
+  </w:compat>
+  <w:rsids>
+    <w:rsidRoot w:val="005B6A05"/>
+    <w:rsid w:val="005B6A05"/>
+    <w:rsid w:val="00CC3E97"/>
+  </w:rsids>
+  <m:mathPr>
+    <m:mathFont m:val="Cambria Math"/>
+    <m:brkBin m:val="before"/>
+    <m:brkBinSub m:val="--"/>
+    <m:smallFrac m:val="0"/>
+    <m:dispDef/>
+    <m:lMargin m:val="0"/>
+    <m:rMargin m:val="0"/>
+    <m:defJc m:val="centerGroup"/>
+    <m:wrapIndent m:val="1440"/>
+    <m:intLim m:val="subSup"/>
+    <m:naryLim m:val="undOvr"/>
+  </m:mathPr>
+  <w:themeFontLang w:val="en-GB"/>
+  <w:clrSchemeMapping w:bg1="light1" w:t1="dark1" w:bg2="light2" w:t2="dark2" w:accent1="accent1" w:accent2="accent2" w:accent3="accent3" w:accent4="accent4" w:accent5="accent5" w:accent6="accent6" w:hyperlink="hyperlink" w:followedHyperlink="followedHyperlink"/>
+  <w:decimalSymbol w:val="."/>
+  <w:listSeparator w:val=","/>
+  <w15:chartTrackingRefBased/>
+</w:settings>
+</file>
+
+<file path=word/glossary/styles.xml><?xml version="1.0" encoding="utf-8"?>
+<w:styles xmlns:mc="http://schemas.openxmlformats.org/markup-compatibility/2006" xmlns:r="http://schemas.openxmlformats.org/officeDocument/2006/relationships" xmlns:w="http://schemas.openxmlformats.org/wordprocessingml/2006/main" xmlns:w14="http://schemas.microsoft.com/office/word/2010/wordml" xmlns:w15="http://schemas.microsoft.com/office/word/2012/wordml" xmlns:w16se="http://schemas.microsoft.com/office/word/2015/wordml/symex" mc:Ignorable="w14 w15 w16se">
+  <w:docDefaults>
+    <w:rPrDefault>
+      <w:rPr>
+        <w:rFonts w:asciiTheme="minorHAnsi" w:eastAsiaTheme="minorEastAsia" w:hAnsiTheme="minorHAnsi" w:cstheme="minorBidi"/>
+        <w:sz w:val="22"/>
+        <w:szCs w:val="22"/>
+        <w:lang w:val="en-GB" w:eastAsia="en-GB" w:bidi="ar-SA"/>
+      </w:rPr>
+    </w:rPrDefault>
+    <w:pPrDefault>
+      <w:pPr>
+        <w:spacing w:after="160" w:line="259" w:lineRule="auto"/>
+      </w:pPr>
+    </w:pPrDefault>
+  </w:docDefaults>
+  <w:latentStyles w:defLockedState="0" w:defUIPriority="99" w:defSemiHidden="0" w:defUnhideWhenUsed="0" w:defQFormat="0" w:count="372">
+    <w:lsdException w:name="Normal" w:uiPriority="0" w:qFormat="1"/>
+    <w:lsdException w:name="heading 1" w:uiPriority="9" w:qFormat="1"/>
+    <w:lsdException w:name="heading 2" w:semiHidden="1" w:uiPriority="9" w:unhideWhenUsed="1" w:qFormat="1"/>
+    <w:lsdException w:name="heading 3" w:semiHidden="1" w:uiPriority="9" w:unhideWhenUsed="1" w:qFormat="1"/>
+    <w:lsdException w:name="heading 4" w:semiHidden="1" w:uiPriority="9" w:unhideWhenUsed="1" w:qFormat="1"/>
+    <w:lsdException w:name="heading 5" w:semiHidden="1" w:uiPriority="9" w:unhideWhenUsed="1" w:qFormat="1"/>
+    <w:lsdException w:name="heading 6" w:semiHidden="1" w:uiPriority="9" w:unhideWhenUsed="1" w:qFormat="1"/>
+    <w:lsdException w:name="heading 7" w:semiHidden="1" w:uiPriority="9" w:unhideWhenUsed="1" w:qFormat="1"/>
+    <w:lsdException w:name="heading 8" w:semiHidden="1" w:uiPriority="9" w:unhideWhenUsed="1" w:qFormat="1"/>
+    <w:lsdException w:name="heading 9" w:semiHidden="1" w:uiPriority="9" w:unhideWhenUsed="1" w:qFormat="1"/>
+    <w:lsdException w:name="index 1" w:semiHidden="1" w:unhideWhenUsed="1"/>
+    <w:lsdException w:name="index 2" w:semiHidden="1" w:unhideWhenUsed="1"/>
+    <w:lsdException w:name="index 3" w:semiHidden="1" w:unhideWhenUsed="1"/>
+    <w:lsdException w:name="index 4" w:semiHidden="1" w:unhideWhenUsed="1"/>
+    <w:lsdException w:name="index 5" w:semiHidden="1" w:unhideWhenUsed="1"/>
+    <w:lsdException w:name="index 6" w:semiHidden="1" w:unhideWhenUsed="1"/>
+    <w:lsdException w:name="index 7" w:semiHidden="1" w:unhideWhenUsed="1"/>
+    <w:lsdException w:name="index 8" w:semiHidden="1" w:unhideWhenUsed="1"/>
+    <w:lsdException w:name="index 9" w:semiHidden="1" w:unhideWhenUsed="1"/>
+    <w:lsdException w:name="toc 1" w:semiHidden="1" w:uiPriority="39" w:unhideWhenUsed="1"/>
+    <w:lsdException w:name="toc 2" w:semiHidden="1" w:uiPriority="39" w:unhideWhenUsed="1"/>
+    <w:lsdException w:name="toc 3" w:semiHidden="1" w:uiPriority="39" w:unhideWhenUsed="1"/>
+    <w:lsdException w:name="toc 4" w:semiHidden="1" w:uiPriority="39" w:unhideWhenUsed="1"/>
+    <w:lsdException w:name="toc 5" w:semiHidden="1" w:uiPriority="39" w:unhideWhenUsed="1"/>
+    <w:lsdException w:name="toc 6" w:semiHidden="1" w:uiPriority="39" w:unhideWhenUsed="1"/>
+    <w:lsdException w:name="toc 7" w:semiHidden="1" w:uiPriority="39" w:unhideWhenUsed="1"/>
+    <w:lsdException w:name="toc 8" w:semiHidden="1" w:uiPriority="39" w:unhideWhenUsed="1"/>
+    <w:lsdException w:name="toc 9" w:semiHidden="1" w:uiPriority="39" w:unhideWhenUsed="1"/>
+    <w:lsdException w:name="Normal Indent" w:semiHidden="1" w:unhideWhenUsed="1"/>
+    <w:lsdException w:name="footnote text" w:semiHidden="1" w:unhideWhenUsed="1"/>
+    <w:lsdException w:name="annotation text" w:semiHidden="1" w:unhideWhenUsed="1"/>
+    <w:lsdException w:name="header" w:semiHidden="1" w:unhideWhenUsed="1"/>
+    <w:lsdException w:name="footer" w:semiHidden="1" w:unhideWhenUsed="1"/>
+    <w:lsdException w:name="index heading" w:semiHidden="1" w:unhideWhenUsed="1"/>
+    <w:lsdException w:name="caption" w:semiHidden="1" w:uiPriority="35" w:unhideWhenUsed="1" w:qFormat="1"/>
+    <w:lsdException w:name="table of figures" w:semiHidden="1" w:unhideWhenUsed="1"/>
+    <w:lsdException w:name="envelope address" w:semiHidden="1" w:unhideWhenUsed="1"/>
+    <w:lsdException w:name="envelope return" w:semiHidden="1" w:unhideWhenUsed="1"/>
+    <w:lsdException w:name="footnote reference" w:semiHidden="1" w:unhideWhenUsed="1"/>
+    <w:lsdException w:name="annotation reference" w:semiHidden="1" w:unhideWhenUsed="1"/>
+    <w:lsdException w:name="line number" w:semiHidden="1" w:unhideWhenUsed="1"/>
+    <w:lsdException w:name="page number" w:semiHidden="1" w:unhideWhenUsed="1"/>
+    <w:lsdException w:name="endnote reference" w:semiHidden="1" w:unhideWhenUsed="1"/>
+    <w:lsdException w:name="endnote text" w:semiHidden="1" w:unhideWhenUsed="1"/>
+    <w:lsdException w:name="table of authorities" w:semiHidden="1" w:unhideWhenUsed="1"/>
+    <w:lsdException w:name="macro" w:semiHidden="1" w:unhideWhenUsed="1"/>
+    <w:lsdException w:name="toa heading" w:semiHidden="1" w:unhideWhenUsed="1"/>
+    <w:lsdException w:name="List" w:semiHidden="1" w:unhideWhenUsed="1"/>
+    <w:lsdException w:name="List Bullet" w:semiHidden="1" w:unhideWhenUsed="1"/>
+    <w:lsdException w:name="List Number" w:semiHidden="1" w:unhideWhenUsed="1"/>
+    <w:lsdException w:name="List 2" w:semiHidden="1" w:unhideWhenUsed="1"/>
+    <w:lsdException w:name="List 3" w:semiHidden="1" w:unhideWhenUsed="1"/>
+    <w:lsdException w:name="List 4" w:semiHidden="1" w:unhideWhenUsed="1"/>
+    <w:lsdException w:name="List 5" w:semiHidden="1" w:unhideWhenUsed="1"/>
+    <w:lsdException w:name="List Bullet 2" w:semiHidden="1" w:unhideWhenUsed="1"/>
+    <w:lsdException w:name="List Bullet 3" w:semiHidden="1" w:unhideWhenUsed="1"/>
+    <w:lsdException w:name="List Bullet 4" w:semiHidden="1" w:unhideWhenUsed="1"/>
+    <w:lsdException w:name="List Bullet 5" w:semiHidden="1" w:unhideWhenUsed="1"/>
+    <w:lsdException w:name="List Number 2" w:semiHidden="1" w:unhideWhenUsed="1"/>
+    <w:lsdException w:name="List Number 3" w:semiHidden="1" w:unhideWhenUsed="1"/>
+    <w:lsdException w:name="List Number 4" w:semiHidden="1" w:unhideWhenUsed="1"/>
+    <w:lsdException w:name="List Number 5" w:semiHidden="1" w:unhideWhenUsed="1"/>
+    <w:lsdException w:name="Title" w:uiPriority="10" w:qFormat="1"/>
+    <w:lsdException w:name="Closing" w:semiHidden="1" w:unhideWhenUsed="1"/>
+    <w:lsdException w:name="Signature" w:semiHidden="1" w:unhideWhenUsed="1"/>
+    <w:lsdException w:name="Default Paragraph Font" w:semiHidden="1" w:uiPriority="1" w:unhideWhenUsed="1"/>
+    <w:lsdException w:name="Body Text" w:semiHidden="1" w:unhideWhenUsed="1"/>
+    <w:lsdException w:name="Body Text Indent" w:semiHidden="1" w:unhideWhenUsed="1"/>
+    <w:lsdException w:name="List Continue" w:semiHidden="1" w:unhideWhenUsed="1"/>
+    <w:lsdException w:name="List Continue 2" w:semiHidden="1" w:unhideWhenUsed="1"/>
+    <w:lsdException w:name="List Continue 3" w:semiHidden="1" w:unhideWhenUsed="1"/>
+    <w:lsdException w:name="List Continue 4" w:semiHidden="1" w:unhideWhenUsed="1"/>
+    <w:lsdException w:name="List Continue 5" w:semiHidden="1" w:unhideWhenUsed="1"/>
+    <w:lsdException w:name="Message Header" w:semiHidden="1" w:unhideWhenUsed="1"/>
+    <w:lsdException w:name="Subtitle" w:uiPriority="11" w:qFormat="1"/>
+    <w:lsdException w:name="Salutation" w:semiHidden="1" w:unhideWhenUsed="1"/>
+    <w:lsdException w:name="Date" w:semiHidden="1" w:unhideWhenUsed="1"/>
+    <w:lsdException w:name="Body Text First Indent" w:semiHidden="1" w:unhideWhenUsed="1"/>
+    <w:lsdException w:name="Body Text First Indent 2" w:semiHidden="1" w:unhideWhenUsed="1"/>
+    <w:lsdException w:name="Note Heading" w:semiHidden="1" w:unhideWhenUsed="1"/>
+    <w:lsdException w:name="Body Text 2" w:semiHidden="1" w:unhideWhenUsed="1"/>
+    <w:lsdException w:name="Body Text 3" w:semiHidden="1" w:unhideWhenUsed="1"/>
+    <w:lsdException w:name="Body Text Indent 2" w:semiHidden="1" w:unhideWhenUsed="1"/>
+    <w:lsdException w:name="Body Text Indent 3" w:semiHidden="1" w:unhideWhenUsed="1"/>
+    <w:lsdException w:name="Block Text" w:semiHidden="1" w:unhideWhenUsed="1"/>
+    <w:lsdException w:name="Hyperlink" w:semiHidden="1" w:unhideWhenUsed="1"/>
+    <w:lsdException w:name="FollowedHyperlink" w:semiHidden="1" w:unhideWhenUsed="1"/>
+    <w:lsdException w:name="Strong" w:uiPriority="22" w:qFormat="1"/>
+    <w:lsdException w:name="Emphasis" w:uiPriority="20" w:qFormat="1"/>
+    <w:lsdException w:name="Document Map" w:semiHidden="1" w:unhideWhenUsed="1"/>
+    <w:lsdException w:name="Plain Text" w:semiHidden="1" w:unhideWhenUsed="1"/>
+    <w:lsdException w:name="E-mail Signature" w:semiHidden="1" w:unhideWhenUsed="1"/>
+    <w:lsdException w:name="HTML Top of Form" w:semiHidden="1" w:unhideWhenUsed="1"/>
+    <w:lsdException w:name="HTML Bottom of Form" w:semiHidden="1" w:unhideWhenUsed="1"/>
+    <w:lsdException w:name="Normal (Web)" w:semiHidden="1" w:unhideWhenUsed="1"/>
+    <w:lsdException w:name="HTML Acronym" w:semiHidden="1" w:unhideWhenUsed="1"/>
+    <w:lsdException w:name="HTML Address" w:semiHidden="1" w:unhideWhenUsed="1"/>
+    <w:lsdException w:name="HTML Cite" w:semiHidden="1" w:unhideWhenUsed="1"/>
+    <w:lsdException w:name="HTML Code" w:semiHidden="1" w:unhideWhenUsed="1"/>
+    <w:lsdException w:name="HTML Definition" w:semiHidden="1" w:unhideWhenUsed="1"/>
+    <w:lsdException w:name="HTML Keyboard" w:semiHidden="1" w:unhideWhenUsed="1"/>
+    <w:lsdException w:name="HTML Preformatted" w:semiHidden="1" w:unhideWhenUsed="1"/>
+    <w:lsdException w:name="HTML Sample" w:semiHidden="1" w:unhideWhenUsed="1"/>
+    <w:lsdException w:name="HTML Typewriter" w:semiHidden="1" w:unhideWhenUsed="1"/>
+    <w:lsdException w:name="HTML Variable" w:semiHidden="1" w:unhideWhenUsed="1"/>
+    <w:lsdException w:name="Normal Table" w:semiHidden="1" w:unhideWhenUsed="1"/>
+    <w:lsdException w:name="annotation subject" w:semiHidden="1" w:unhideWhenUsed="1"/>
+    <w:lsdException w:name="No List" w:semiHidden="1" w:unhideWhenUsed="1"/>
+    <w:lsdException w:name="Outline List 1" w:semiHidden="1" w:unhideWhenUsed="1"/>
+    <w:lsdException w:name="Outline List 2" w:semiHidden="1" w:unhideWhenUsed="1"/>
+    <w:lsdException w:name="Outline List 3" w:semiHidden="1" w:unhideWhenUsed="1"/>
+    <w:lsdException w:name="Table Simple 1" w:semiHidden="1" w:unhideWhenUsed="1"/>
+    <w:lsdException w:name="Table Simple 2" w:semiHidden="1" w:unhideWhenUsed="1"/>
+    <w:lsdException w:name="Table Simple 3" w:semiHidden="1" w:unhideWhenUsed="1"/>
+    <w:lsdException w:name="Table Classic 1" w:semiHidden="1" w:unhideWhenUsed="1"/>
+    <w:lsdException w:name="Table Classic 2" w:semiHidden="1" w:unhideWhenUsed="1"/>
+    <w:lsdException w:name="Table Classic 3" w:semiHidden="1" w:unhideWhenUsed="1"/>
+    <w:lsdException w:name="Table Classic 4" w:semiHidden="1" w:unhideWhenUsed="1"/>
+    <w:lsdException w:name="Table Colorful 1" w:semiHidden="1" w:unhideWhenUsed="1"/>
+    <w:lsdException w:name="Table Colorful 2" w:semiHidden="1" w:unhideWhenUsed="1"/>
+    <w:lsdException w:name="Table Colorful 3" w:semiHidden="1" w:unhideWhenUsed="1"/>
+    <w:lsdException w:name="Table Columns 1" w:semiHidden="1" w:unhideWhenUsed="1"/>
+    <w:lsdException w:name="Table Columns 2" w:semiHidden="1" w:unhideWhenUsed="1"/>
+    <w:lsdException w:name="Table Columns 3" w:semiHidden="1" w:unhideWhenUsed="1"/>
+    <w:lsdException w:name="Table Columns 4" w:semiHidden="1" w:unhideWhenUsed="1"/>
+    <w:lsdException w:name="Table Columns 5" w:semiHidden="1" w:unhideWhenUsed="1"/>
+    <w:lsdException w:name="Table Grid 1" w:semiHidden="1" w:unhideWhenUsed="1"/>
+    <w:lsdException w:name="Table Grid 2" w:semiHidden="1" w:unhideWhenUsed="1"/>
+    <w:lsdException w:name="Table Grid 3" w:semiHidden="1" w:unhideWhenUsed="1"/>
+    <w:lsdException w:name="Table Grid 4" w:semiHidden="1" w:unhideWhenUsed="1"/>
+    <w:lsdException w:name="Table Grid 5" w:semiHidden="1" w:unhideWhenUsed="1"/>
+    <w:lsdException w:name="Table Grid 6" w:semiHidden="1" w:unhideWhenUsed="1"/>
+    <w:lsdException w:name="Table Grid 7" w:semiHidden="1" w:unhideWhenUsed="1"/>
+    <w:lsdException w:name="Table Grid 8" w:semiHidden="1" w:unhideWhenUsed="1"/>
+    <w:lsdException w:name="Table List 1" w:semiHidden="1" w:unhideWhenUsed="1"/>
+    <w:lsdException w:name="Table List 2" w:semiHidden="1" w:unhideWhenUsed="1"/>
+    <w:lsdException w:name="Table List 3" w:semiHidden="1" w:unhideWhenUsed="1"/>
+    <w:lsdException w:name="Table List 4" w:semiHidden="1" w:unhideWhenUsed="1"/>
+    <w:lsdException w:name="Table List 5" w:semiHidden="1" w:unhideWhenUsed="1"/>
+    <w:lsdException w:name="Table List 6" w:semiHidden="1" w:unhideWhenUsed="1"/>
+    <w:lsdException w:name="Table List 7" w:semiHidden="1" w:unhideWhenUsed="1"/>
+    <w:lsdException w:name="Table List 8" w:semiHidden="1" w:unhideWhenUsed="1"/>
+    <w:lsdException w:name="Table 3D effects 1" w:semiHidden="1" w:unhideWhenUsed="1"/>
+    <w:lsdException w:name="Table 3D effects 2" w:semiHidden="1" w:unhideWhenUsed="1"/>
+    <w:lsdException w:name="Table 3D effects 3" w:semiHidden="1" w:unhideWhenUsed="1"/>
+    <w:lsdException w:name="Table Contemporary" w:semiHidden="1" w:unhideWhenUsed="1"/>
+    <w:lsdException w:name="Table Elegant" w:semiHidden="1" w:unhideWhenUsed="1"/>
+    <w:lsdException w:name="Table Professional" w:semiHidden="1" w:unhideWhenUsed="1"/>
+    <w:lsdException w:name="Table Subtle 1" w:semiHidden="1" w:unhideWhenUsed="1"/>
+    <w:lsdException w:name="Table Subtle 2" w:semiHidden="1" w:unhideWhenUsed="1"/>
+    <w:lsdException w:name="Table Web 1" w:semiHidden="1" w:unhideWhenUsed="1"/>
+    <w:lsdException w:name="Table Web 2" w:semiHidden="1" w:unhideWhenUsed="1"/>
+    <w:lsdException w:name="Table Web 3" w:semiHidden="1" w:unhideWhenUsed="1"/>
+    <w:lsdException w:name="Balloon Text" w:semiHidden="1" w:unhideWhenUsed="1"/>
+    <w:lsdException w:name="Table Grid" w:uiPriority="39"/>
+    <w:lsdException w:name="Table Theme" w:semiHidden="1" w:unhideWhenUsed="1"/>
+    <w:lsdException w:name="Placeholder Text" w:semiHidden="1"/>
+    <w:lsdException w:name="No Spacing" w:uiPriority="1" w:qFormat="1"/>
+    <w:lsdException w:name="Light Shading" w:uiPriority="60"/>
+    <w:lsdException w:name="Light List" w:uiPriority="61"/>
+    <w:lsdException w:name="Light Grid" w:uiPriority="62"/>
+    <w:lsdException w:name="Medium Shading 1" w:uiPriority="63"/>
+    <w:lsdException w:name="Medium Shading 2" w:uiPriority="64"/>
+    <w:lsdException w:name="Medium List 1" w:uiPriority="65"/>
+    <w:lsdException w:name="Medium List 2" w:uiPriority="66"/>
+    <w:lsdException w:name="Medium Grid 1" w:uiPriority="67"/>
+    <w:lsdException w:name="Medium Grid 2" w:uiPriority="68"/>
+    <w:lsdException w:name="Medium Grid 3" w:uiPriority="69"/>
+    <w:lsdException w:name="Dark List" w:uiPriority="70"/>
+    <w:lsdException w:name="Colorful Shading" w:uiPriority="71"/>
+    <w:lsdException w:name="Colorful List" w:uiPriority="72"/>
+    <w:lsdException w:name="Colorful Grid" w:uiPriority="73"/>
+    <w:lsdException w:name="Light Shading Accent 1" w:uiPriority="60"/>
+    <w:lsdException w:name="Light List Accent 1" w:uiPriority="61"/>
+    <w:lsdException w:name="Light Grid Accent 1" w:uiPriority="62"/>
+    <w:lsdException w:name="Medium Shading 1 Accent 1" w:uiPriority="63"/>
+    <w:lsdException w:name="Medium Shading 2 Accent 1" w:uiPriority="64"/>
+    <w:lsdException w:name="Medium List 1 Accent 1" w:uiPriority="65"/>
+    <w:lsdException w:name="Revision" w:semiHidden="1"/>
+    <w:lsdException w:name="List Paragraph" w:uiPriority="34" w:qFormat="1"/>
+    <w:lsdException w:name="Quote" w:uiPriority="29" w:qFormat="1"/>
+    <w:lsdException w:name="Intense Quote" w:uiPriority="30" w:qFormat="1"/>
+    <w:lsdException w:name="Medium List 2 Accent 1" w:uiPriority="66"/>
+    <w:lsdException w:name="Medium Grid 1 Accent 1" w:uiPriority="67"/>
+    <w:lsdException w:name="Medium Grid 2 Accent 1" w:uiPriority="68"/>
+    <w:lsdException w:name="Medium Grid 3 Accent 1" w:uiPriority="69"/>
+    <w:lsdException w:name="Dark List Accent 1" w:uiPriority="70"/>
+    <w:lsdException w:name="Colorful Shading Accent 1" w:uiPriority="71"/>
+    <w:lsdException w:name="Colorful List Accent 1" w:uiPriority="72"/>
+    <w:lsdException w:name="Colorful Grid Accent 1" w:uiPriority="73"/>
+    <w:lsdException w:name="Light Shading Accent 2" w:uiPriority="60"/>
+    <w:lsdException w:name="Light List Accent 2" w:uiPriority="61"/>
+    <w:lsdException w:name="Light Grid Accent 2" w:uiPriority="62"/>
+    <w:lsdException w:name="Medium Shading 1 Accent 2" w:uiPriority="63"/>
+    <w:lsdException w:name="Medium Shading 2 Accent 2" w:uiPriority="64"/>
+    <w:lsdException w:name="Medium List 1 Accent 2" w:uiPriority="65"/>
+    <w:lsdException w:name="Medium List 2 Accent 2" w:uiPriority="66"/>
+    <w:lsdException w:name="Medium Grid 1 Accent 2" w:uiPriority="67"/>
+    <w:lsdException w:name="Medium Grid 2 Accent 2" w:uiPriority="68"/>
+    <w:lsdException w:name="Medium Grid 3 Accent 2" w:uiPriority="69"/>
+    <w:lsdException w:name="Dark List Accent 2" w:uiPriority="70"/>
+    <w:lsdException w:name="Colorful Shading Accent 2" w:uiPriority="71"/>
+    <w:lsdException w:name="Colorful List Accent 2" w:uiPriority="72"/>
+    <w:lsdException w:name="Colorful Grid Accent 2" w:uiPriority="73"/>
+    <w:lsdException w:name="Light Shading Accent 3" w:uiPriority="60"/>
+    <w:lsdException w:name="Light List Accent 3" w:uiPriority="61"/>
+    <w:lsdException w:name="Light Grid Accent 3" w:uiPriority="62"/>
+    <w:lsdException w:name="Medium Shading 1 Accent 3" w:uiPriority="63"/>
+    <w:lsdException w:name="Medium Shading 2 Accent 3" w:uiPriority="64"/>
+    <w:lsdException w:name="Medium List 1 Accent 3" w:uiPriority="65"/>
+    <w:lsdException w:name="Medium List 2 Accent 3" w:uiPriority="66"/>
+    <w:lsdException w:name="Medium Grid 1 Accent 3" w:uiPriority="67"/>
+    <w:lsdException w:name="Medium Grid 2 Accent 3" w:uiPriority="68"/>
+    <w:lsdException w:name="Medium Grid 3 Accent 3" w:uiPriority="69"/>
+    <w:lsdException w:name="Dark List Accent 3" w:uiPriority="70"/>
+    <w:lsdException w:name="Colorful Shading Accent 3" w:uiPriority="71"/>
+    <w:lsdException w:name="Colorful List Accent 3" w:uiPriority="72"/>
+    <w:lsdException w:name="Colorful Grid Accent 3" w:uiPriority="73"/>
+    <w:lsdException w:name="Light Shading Accent 4" w:uiPriority="60"/>
+    <w:lsdException w:name="Light List Accent 4" w:uiPriority="61"/>
+    <w:lsdException w:name="Light Grid Accent 4" w:uiPriority="62"/>
+    <w:lsdException w:name="Medium Shading 1 Accent 4" w:uiPriority="63"/>
+    <w:lsdException w:name="Medium Shading 2 Accent 4" w:uiPriority="64"/>
+    <w:lsdException w:name="Medium List 1 Accent 4" w:uiPriority="65"/>
+    <w:lsdException w:name="Medium List 2 Accent 4" w:uiPriority="66"/>
+    <w:lsdException w:name="Medium Grid 1 Accent 4" w:uiPriority="67"/>
+    <w:lsdException w:name="Medium Grid 2 Accent 4" w:uiPriority="68"/>
+    <w:lsdException w:name="Medium Grid 3 Accent 4" w:uiPriority="69"/>
+    <w:lsdException w:name="Dark List Accent 4" w:uiPriority="70"/>
+    <w:lsdException w:name="Colorful Shading Accent 4" w:uiPriority="71"/>
+    <w:lsdException w:name="Colorful List Accent 4" w:uiPriority="72"/>
+    <w:lsdException w:name="Colorful Grid Accent 4" w:uiPriority="73"/>
+    <w:lsdException w:name="Light Shading Accent 5" w:uiPriority="60"/>
+    <w:lsdException w:name="Light List Accent 5" w:uiPriority="61"/>
+    <w:lsdException w:name="Light Grid Accent 5" w:uiPriority="62"/>
+    <w:lsdException w:name="Medium Shading 1 Accent 5" w:uiPriority="63"/>
+    <w:lsdException w:name="Medium Shading 2 Accent 5" w:uiPriority="64"/>
+    <w:lsdException w:name="Medium List 1 Accent 5" w:uiPriority="65"/>
+    <w:lsdException w:name="Medium List 2 Accent 5" w:uiPriority="66"/>
+    <w:lsdException w:name="Medium Grid 1 Accent 5" w:uiPriority="67"/>
+    <w:lsdException w:name="Medium Grid 2 Accent 5" w:uiPriority="68"/>
+    <w:lsdException w:name="Medium Grid 3 Accent 5" w:uiPriority="69"/>
+    <w:lsdException w:name="Dark List Accent 5" w:uiPriority="70"/>
+    <w:lsdException w:name="Colorful Shading Accent 5" w:uiPriority="71"/>
+    <w:lsdException w:name="Colorful List Accent 5" w:uiPriority="72"/>
+    <w:lsdException w:name="Colorful Grid Accent 5" w:uiPriority="73"/>
+    <w:lsdException w:name="Light Shading Accent 6" w:uiPriority="60"/>
+    <w:lsdException w:name="Light List Accent 6" w:uiPriority="61"/>
+    <w:lsdException w:name="Light Grid Accent 6" w:uiPriority="62"/>
+    <w:lsdException w:name="Medium Shading 1 Accent 6" w:uiPriority="63"/>
+    <w:lsdException w:name="Medium Shading 2 Accent 6" w:uiPriority="64"/>
+    <w:lsdException w:name="Medium List 1 Accent 6" w:uiPriority="65"/>
+    <w:lsdException w:name="Medium List 2 Accent 6" w:uiPriority="66"/>
+    <w:lsdException w:name="Medium Grid 1 Accent 6" w:uiPriority="67"/>
+    <w:lsdException w:name="Medium Grid 2 Accent 6" w:uiPriority="68"/>
+    <w:lsdException w:name="Medium Grid 3 Accent 6" w:uiPriority="69"/>
+    <w:lsdException w:name="Dark List Accent 6" w:uiPriority="70"/>
+    <w:lsdException w:name="Colorful Shading Accent 6" w:uiPriority="71"/>
+    <w:lsdException w:name="Colorful List Accent 6" w:uiPriority="72"/>
+    <w:lsdException w:name="Colorful Grid Accent 6" w:uiPriority="73"/>
+    <w:lsdException w:name="Subtle Emphasis" w:uiPriority="19" w:qFormat="1"/>
+    <w:lsdException w:name="Intense Emphasis" w:uiPriority="21" w:qFormat="1"/>
+    <w:lsdException w:name="Subtle Reference" w:uiPriority="31" w:qFormat="1"/>
+    <w:lsdException w:name="Intense Reference" w:uiPriority="32" w:qFormat="1"/>
+    <w:lsdException w:name="Book Title" w:uiPriority="33" w:qFormat="1"/>
+    <w:lsdException w:name="Bibliography" w:semiHidden="1" w:uiPriority="37" w:unhideWhenUsed="1"/>
+    <w:lsdException w:name="TOC Heading" w:semiHidden="1" w:uiPriority="39" w:unhideWhenUsed="1" w:qFormat="1"/>
+    <w:lsdException w:name="Plain Table 1" w:uiPriority="41"/>
+    <w:lsdException w:name="Plain Table 2" w:uiPriority="42"/>
+    <w:lsdException w:name="Plain Table 3" w:uiPriority="43"/>
+    <w:lsdException w:name="Plain Table 4" w:uiPriority="44"/>
+    <w:lsdException w:name="Plain Table 5" w:uiPriority="45"/>
+    <w:lsdException w:name="Grid Table Light" w:uiPriority="40"/>
+    <w:lsdException w:name="Grid Table 1 Light" w:uiPriority="46"/>
+    <w:lsdException w:name="Grid Table 2" w:uiPriority="47"/>
+    <w:lsdException w:name="Grid Table 3" w:uiPriority="48"/>
+    <w:lsdException w:name="Grid Table 4" w:uiPriority="49"/>
+    <w:lsdException w:name="Grid Table 5 Dark" w:uiPriority="50"/>
+    <w:lsdException w:name="Grid Table 6 Colorful" w:uiPriority="51"/>
+    <w:lsdException w:name="Grid Table 7 Colorful" w:uiPriority="52"/>
+    <w:lsdException w:name="Grid Table 1 Light Accent 1" w:uiPriority="46"/>
+    <w:lsdException w:name="Grid Table 2 Accent 1" w:uiPriority="47"/>
+    <w:lsdException w:name="Grid Table 3 Accent 1" w:uiPriority="48"/>
+    <w:lsdException w:name="Grid Table 4 Accent 1" w:uiPriority="49"/>
+    <w:lsdException w:name="Grid Table 5 Dark Accent 1" w:uiPriority="50"/>
+    <w:lsdException w:name="Grid Table 6 Colorful Accent 1" w:uiPriority="51"/>
+    <w:lsdException w:name="Grid Table 7 Colorful Accent 1" w:uiPriority="52"/>
+    <w:lsdException w:name="Grid Table 1 Light Accent 2" w:uiPriority="46"/>
+    <w:lsdException w:name="Grid Table 2 Accent 2" w:uiPriority="47"/>
+    <w:lsdException w:name="Grid Table 3 Accent 2" w:uiPriority="48"/>
+    <w:lsdException w:name="Grid Table 4 Accent 2" w:uiPriority="49"/>
+    <w:lsdException w:name="Grid Table 5 Dark Accent 2" w:uiPriority="50"/>
+    <w:lsdException w:name="Grid Table 6 Colorful Accent 2" w:uiPriority="51"/>
+    <w:lsdException w:name="Grid Table 7 Colorful Accent 2" w:uiPriority="52"/>
+    <w:lsdException w:name="Grid Table 1 Light Accent 3" w:uiPriority="46"/>
+    <w:lsdException w:name="Grid Table 2 Accent 3" w:uiPriority="47"/>
+    <w:lsdException w:name="Grid Table 3 Accent 3" w:uiPriority="48"/>
+    <w:lsdException w:name="Grid Table 4 Accent 3" w:uiPriority="49"/>
+    <w:lsdException w:name="Grid Table 5 Dark Accent 3" w:uiPriority="50"/>
+    <w:lsdException w:name="Grid Table 6 Colorful Accent 3" w:uiPriority="51"/>
+    <w:lsdException w:name="Grid Table 7 Colorful Accent 3" w:uiPriority="52"/>
+    <w:lsdException w:name="Grid Table 1 Light Accent 4" w:uiPriority="46"/>
+    <w:lsdException w:name="Grid Table 2 Accent 4" w:uiPriority="47"/>
+    <w:lsdException w:name="Grid Table 3 Accent 4" w:uiPriority="48"/>
+    <w:lsdException w:name="Grid Table 4 Accent 4" w:uiPriority="49"/>
+    <w:lsdException w:name="Grid Table 5 Dark Accent 4" w:uiPriority="50"/>
+    <w:lsdException w:name="Grid Table 6 Colorful Accent 4" w:uiPriority="51"/>
+    <w:lsdException w:name="Grid Table 7 Colorful Accent 4" w:uiPriority="52"/>
+    <w:lsdException w:name="Grid Table 1 Light Accent 5" w:uiPriority="46"/>
+    <w:lsdException w:name="Grid Table 2 Accent 5" w:uiPriority="47"/>
+    <w:lsdException w:name="Grid Table 3 Accent 5" w:uiPriority="48"/>
+    <w:lsdException w:name="Grid Table 4 Accent 5" w:uiPriority="49"/>
+    <w:lsdException w:name="Grid Table 5 Dark Accent 5" w:uiPriority="50"/>
+    <w:lsdException w:name="Grid Table 6 Colorful Accent 5" w:uiPriority="51"/>
+    <w:lsdException w:name="Grid Table 7 Colorful Accent 5" w:uiPriority="52"/>
+    <w:lsdException w:name="Grid Table 1 Light Accent 6" w:uiPriority="46"/>
+    <w:lsdException w:name="Grid Table 2 Accent 6" w:uiPriority="47"/>
+    <w:lsdException w:name="Grid Table 3 Accent 6" w:uiPriority="48"/>
+    <w:lsdException w:name="Grid Table 4 Accent 6" w:uiPriority="49"/>
+    <w:lsdException w:name="Grid Table 5 Dark Accent 6" w:uiPriority="50"/>
+    <w:lsdException w:name="Grid Table 6 Colorful Accent 6" w:uiPriority="51"/>
+    <w:lsdException w:name="Grid Table 7 Colorful Accent 6" w:uiPriority="52"/>
+    <w:lsdException w:name="List Table 1 Light" w:uiPriority="46"/>
+    <w:lsdException w:name="List Table 2" w:uiPriority="47"/>
+    <w:lsdException w:name="List Table 3" w:uiPriority="48"/>
+    <w:lsdException w:name="List Table 4" w:uiPriority="49"/>
+    <w:lsdException w:name="List Table 5 Dark" w:uiPriority="50"/>
+    <w:lsdException w:name="List Table 6 Colorful" w:uiPriority="51"/>
+    <w:lsdException w:name="List Table 7 Colorful" w:uiPriority="52"/>
+    <w:lsdException w:name="List Table 1 Light Accent 1" w:uiPriority="46"/>
+    <w:lsdException w:name="List Table 2 Accent 1" w:uiPriority="47"/>
+    <w:lsdException w:name="List Table 3 Accent 1" w:uiPriority="48"/>
+    <w:lsdException w:name="List Table 4 Accent 1" w:uiPriority="49"/>
+    <w:lsdException w:name="List Table 5 Dark Accent 1" w:uiPriority="50"/>
+    <w:lsdException w:name="List Table 6 Colorful Accent 1" w:uiPriority="51"/>
+    <w:lsdException w:name="List Table 7 Colorful Accent 1" w:uiPriority="52"/>
+    <w:lsdException w:name="List Table 1 Light Accent 2" w:uiPriority="46"/>
+    <w:lsdException w:name="List Table 2 Accent 2" w:uiPriority="47"/>
+    <w:lsdException w:name="List Table 3 Accent 2" w:uiPriority="48"/>
+    <w:lsdException w:name="List Table 4 Accent 2" w:uiPriority="49"/>
+    <w:lsdException w:name="List Table 5 Dark Accent 2" w:uiPriority="50"/>
+    <w:lsdException w:name="List Table 6 Colorful Accent 2" w:uiPriority="51"/>
+    <w:lsdException w:name="List Table 7 Colorful Accent 2" w:uiPriority="52"/>
+    <w:lsdException w:name="List Table 1 Light Accent 3" w:uiPriority="46"/>
+    <w:lsdException w:name="List Table 2 Accent 3" w:uiPriority="47"/>
+    <w:lsdException w:name="List Table 3 Accent 3" w:uiPriority="48"/>
+    <w:lsdException w:name="List Table 4 Accent 3" w:uiPriority="49"/>
+    <w:lsdException w:name="List Table 5 Dark Accent 3" w:uiPriority="50"/>
+    <w:lsdException w:name="List Table 6 Colorful Accent 3" w:uiPriority="51"/>
+    <w:lsdException w:name="List Table 7 Colorful Accent 3" w:uiPriority="52"/>
+    <w:lsdException w:name="List Table 1 Light Accent 4" w:uiPriority="46"/>
+    <w:lsdException w:name="List Table 2 Accent 4" w:uiPriority="47"/>
+    <w:lsdException w:name="List Table 3 Accent 4" w:uiPriority="48"/>
+    <w:lsdException w:name="List Table 4 Accent 4" w:uiPriority="49"/>
+    <w:lsdException w:name="List Table 5 Dark Accent 4" w:uiPriority="50"/>
+    <w:lsdException w:name="List Table 6 Colorful Accent 4" w:uiPriority="51"/>
+    <w:lsdException w:name="List Table 7 Colorful Accent 4" w:uiPriority="52"/>
+    <w:lsdException w:name="List Table 1 Light Accent 5" w:uiPriority="46"/>
+    <w:lsdException w:name="List Table 2 Accent 5" w:uiPriority="47"/>
+    <w:lsdException w:name="List Table 3 Accent 5" w:uiPriority="48"/>
+    <w:lsdException w:name="List Table 4 Accent 5" w:uiPriority="49"/>
+    <w:lsdException w:name="List Table 5 Dark Accent 5" w:uiPriority="50"/>
+    <w:lsdException w:name="List Table 6 Colorful Accent 5" w:uiPriority="51"/>
+    <w:lsdException w:name="List Table 7 Colorful Accent 5" w:uiPriority="52"/>
+    <w:lsdException w:name="List Table 1 Light Accent 6" w:uiPriority="46"/>
+    <w:lsdException w:name="List Table 2 Accent 6" w:uiPriority="47"/>
+    <w:lsdException w:name="List Table 3 Accent 6" w:uiPriority="48"/>
+    <w:lsdException w:name="List Table 4 Accent 6" w:uiPriority="49"/>
+    <w:lsdException w:name="List Table 5 Dark Accent 6" w:uiPriority="50"/>
+    <w:lsdException w:name="List Table 6 Colorful Accent 6" w:uiPriority="51"/>
+    <w:lsdException w:name="List Table 7 Colorful Accent 6" w:uiPriority="52"/>
+    <w:lsdException w:name="Mention" w:semiHidden="1" w:unhideWhenUsed="1"/>
+  </w:latentStyles>
+  <w:style w:type="paragraph" w:default="1" w:styleId="Normal">
+    <w:name w:val="Normal"/>
+    <w:qFormat/>
+  </w:style>
+  <w:style w:type="character" w:default="1" w:styleId="DefaultParagraphFont">
+    <w:name w:val="Default Paragraph Font"/>
+    <w:uiPriority w:val="1"/>
+    <w:semiHidden/>
+    <w:unhideWhenUsed/>
+  </w:style>
+  <w:style w:type="table" w:default="1" w:styleId="TableNormal">
+    <w:name w:val="Normal Table"/>
+    <w:uiPriority w:val="99"/>
+    <w:semiHidden/>
+    <w:unhideWhenUsed/>
+    <w:tblPr>
+      <w:tblInd w:w="0" w:type="dxa"/>
+      <w:tblCellMar>
+        <w:top w:w="0" w:type="dxa"/>
+        <w:left w:w="108" w:type="dxa"/>
+        <w:bottom w:w="0" w:type="dxa"/>
+        <w:right w:w="108" w:type="dxa"/>
+      </w:tblCellMar>
+    </w:tblPr>
+  </w:style>
+  <w:style w:type="numbering" w:default="1" w:styleId="NoList">
+    <w:name w:val="No List"/>
+    <w:uiPriority w:val="99"/>
+    <w:semiHidden/>
+    <w:unhideWhenUsed/>
+  </w:style>
+  <w:style w:type="paragraph" w:customStyle="1" w:styleId="00BECA885BB74DC59A4BDF4581B14DBA">
+    <w:name w:val="00BECA885BB74DC59A4BDF4581B14DBA"/>
+    <w:rsid w:val="005B6A05"/>
+  </w:style>
+  <w:style w:type="paragraph" w:customStyle="1" w:styleId="A874C65EFB154825B9B4FDEF7B649CD9">
+    <w:name w:val="A874C65EFB154825B9B4FDEF7B649CD9"/>
+    <w:rsid w:val="005B6A05"/>
+  </w:style>
+  <w:style w:type="paragraph" w:customStyle="1" w:styleId="4A8D7D93290B457C9412CAF129C7364B">
+    <w:name w:val="4A8D7D93290B457C9412CAF129C7364B"/>
+    <w:rsid w:val="005B6A05"/>
+  </w:style>
+</w:styles>
+</file>
+
+<file path=word/glossary/webSettings.xml><?xml version="1.0" encoding="utf-8"?>
+<w:webSettings xmlns:mc="http://schemas.openxmlformats.org/markup-compatibility/2006" xmlns:r="http://schemas.openxmlformats.org/officeDocument/2006/relationships" xmlns:w="http://schemas.openxmlformats.org/wordprocessingml/2006/main" xmlns:w14="http://schemas.microsoft.com/office/word/2010/wordml" xmlns:w15="http://schemas.microsoft.com/office/word/2012/wordml" xmlns:w16se="http://schemas.microsoft.com/office/word/2015/wordml/symex" mc:Ignorable="w14 w15 w16se">
+  <w:optimizeForBrowser/>
+  <w:allowPNG/>
+</w:webSettings>
+</file>
+
 <file path=word/theme/theme1.xml><?xml version="1.0" encoding="utf-8"?>
 <a:theme xmlns:a="http://schemas.openxmlformats.org/drawingml/2006/main" name="Office Theme">
   <a:themeElements>
@@ -16561,11 +17552,30 @@
 </file>
 
 <file path=customXml/item1.xml><?xml version="1.0" encoding="utf-8"?>
+<CoverPageProperties xmlns="http://schemas.microsoft.com/office/2006/coverPageProps">
+  <PublishDate/>
+  <Abstract>GitHub:  https://daniel-tesfaye.github.io/csy1018-assign1/index.html </Abstract>
+  <CompanyAddress/>
+  <CompanyPhone/>
+  <CompanyFax/>
+  <CompanyEmail/>
+</CoverPageProperties>
+</file>
+
+<file path=customXml/item2.xml><?xml version="1.0" encoding="utf-8"?>
 <b:Sources xmlns:b="http://schemas.openxmlformats.org/officeDocument/2006/bibliography" xmlns="http://schemas.openxmlformats.org/officeDocument/2006/bibliography" SelectedStyle="\APASixthEditionOfficeOnline.xsl" StyleName="APA" Version="6"/>
 </file>
 
 <file path=customXml/itemProps1.xml><?xml version="1.0" encoding="utf-8"?>
-<ds:datastoreItem xmlns:ds="http://schemas.openxmlformats.org/officeDocument/2006/customXml" ds:itemID="{C62D8390-C936-4B80-81C7-DC26A994156E}">
+<ds:datastoreItem xmlns:ds="http://schemas.openxmlformats.org/officeDocument/2006/customXml" ds:itemID="{55AF091B-3C7A-41E3-B477-F2FDAA23CFDA}">
+  <ds:schemaRefs>
+    <ds:schemaRef ds:uri="http://schemas.microsoft.com/office/2006/coverPageProps"/>
+  </ds:schemaRefs>
+</ds:datastoreItem>
+</file>
+
+<file path=customXml/itemProps2.xml><?xml version="1.0" encoding="utf-8"?>
+<ds:datastoreItem xmlns:ds="http://schemas.openxmlformats.org/officeDocument/2006/customXml" ds:itemID="{044D6B6A-3A4E-4086-BE54-F658EC1B5F1D}">
   <ds:schemaRefs>
     <ds:schemaRef ds:uri="http://schemas.openxmlformats.org/officeDocument/2006/bibliography"/>
   </ds:schemaRefs>

</xml_diff>